<commit_message>
Stable build v0.9.0 30/05/2014
</commit_message>
<xml_diff>
--- a/doc/ZombieGame.docx
+++ b/doc/ZombieGame.docx
@@ -162,9 +162,6 @@
                           </w:rPr>
                           <w:alias w:val="Título"/>
                           <w:id w:val="15866532"/>
-                          <w:placeholder>
-                            <w:docPart w:val="DC58C5009303481B9D2C0B3AD34FD37F"/>
-                          </w:placeholder>
                           <w:dataBinding w:prefixMappings="xmlns:ns0='http://schemas.openxmlformats.org/package/2006/metadata/core-properties' xmlns:ns1='http://purl.org/dc/elements/1.1/'" w:xpath="/ns0:coreProperties[1]/ns1:title[1]" w:storeItemID="{6C3C8BC8-F283-45AE-878A-BAB7291924A1}"/>
                           <w:text/>
                         </w:sdtPr>
@@ -235,9 +232,6 @@
                             </w:rPr>
                             <w:alias w:val="Autor"/>
                             <w:id w:val="15866544"/>
-                            <w:placeholder>
-                              <w:docPart w:val="79AC970A42F64A72846DB0F77D4D7A23"/>
-                            </w:placeholder>
                             <w:dataBinding w:prefixMappings="xmlns:ns0='http://schemas.openxmlformats.org/package/2006/metadata/core-properties' xmlns:ns1='http://purl.org/dc/elements/1.1/'" w:xpath="/ns0:coreProperties[1]/ns1:creator[1]" w:storeItemID="{6C3C8BC8-F283-45AE-878A-BAB7291924A1}"/>
                             <w:text/>
                           </w:sdtPr>
@@ -3994,6 +3988,445 @@
     </w:p>
     <w:p>
       <w:pPr>
+        <w:pStyle w:val="Ttulo3"/>
+        <w:numPr>
+          <w:ilvl w:val="0"/>
+          <w:numId w:val="17"/>
+        </w:numPr>
+      </w:pPr>
+      <w:bookmarkStart w:id="11" w:name="_Toc389159364"/>
+      <w:r>
+        <w:t>CC</w:t>
+      </w:r>
+      <w:bookmarkEnd w:id="11"/>
+    </w:p>
+    <w:p>
+      <w:r>
+        <w:t>Siglas de Creative Commons (bienes comunes creativos), es una licencia  creada por una organización sin ánimo de lucro. Su filosofía es que el autor pueda acceder a la licencia libremente y a la hora de publicar un trabajo bajo esta licencia sea para compartir y poder moldearla a su gusto. Aunque es una licencia no reemplaza los derechos de autor sino que los modifican para satisfacer mejor las necesidades del creador.</w:t>
+      </w:r>
+    </w:p>
+    <w:p>
+      <w:pPr>
+        <w:pStyle w:val="Ttulo3"/>
+        <w:numPr>
+          <w:ilvl w:val="0"/>
+          <w:numId w:val="17"/>
+        </w:numPr>
+      </w:pPr>
+      <w:bookmarkStart w:id="12" w:name="_Toc389159365"/>
+      <w:r>
+        <w:t>Eclipse</w:t>
+      </w:r>
+      <w:bookmarkEnd w:id="12"/>
+    </w:p>
+    <w:p>
+      <w:r>
+        <w:t>Es una herramienta de trabajo más conocido por las siglas de IDE (</w:t>
+      </w:r>
+      <w:r>
+        <w:t>Integrated Development Environment</w:t>
+      </w:r>
+      <w:r>
+        <w:t>)</w:t>
+      </w:r>
+      <w:r>
+        <w:t>. Aunque IDE’s hay muchos, este en cuestión Eclipse tiene muchos módulos aunque generalmente se usa para JAVA si se instalan estos otros módulos también tiene para C, C++, Python, PHP entre otros muchos.</w:t>
+      </w:r>
+    </w:p>
+    <w:p>
+      <w:pPr>
+        <w:pStyle w:val="Ttulo3"/>
+        <w:numPr>
+          <w:ilvl w:val="0"/>
+          <w:numId w:val="17"/>
+        </w:numPr>
+      </w:pPr>
+      <w:bookmarkStart w:id="13" w:name="_Toc389159366"/>
+      <w:r>
+        <w:t>Zombie</w:t>
+      </w:r>
+      <w:bookmarkEnd w:id="13"/>
+    </w:p>
+    <w:p>
+      <w:pPr>
+        <w:rPr>
+          <w:sz w:val="36"/>
+          <w:szCs w:val="36"/>
+        </w:rPr>
+      </w:pPr>
+      <w:r>
+        <w:t xml:space="preserve">Para todo aquel que no lo sepa, un zombie es un resucitado, un ser ficticio que se usa en las películas, libros o juegos. Los zombies normalmente son bestias sin cerebro que se </w:t>
+      </w:r>
+      <w:r>
+        <w:t>guían</w:t>
+      </w:r>
+      <w:r>
+        <w:t xml:space="preserve"> por su instinto b</w:t>
+      </w:r>
+      <w:r>
+        <w:t>ásico de supervivencia de comer carne viva. Normalmente siempre se inicia por una epidemia de una enfermedad o un parasito y suelen infectar a otra gente que sobrevive a estos encuentros para transformarlos</w:t>
+      </w:r>
+      <w:r>
+        <w:t xml:space="preserve">. </w:t>
+      </w:r>
+    </w:p>
+    <w:p>
+      <w:pPr>
+        <w:rPr>
+          <w:rFonts w:ascii="Times New Roman" w:eastAsia="Times New Roman" w:hAnsi="Times New Roman" w:cs="Times New Roman"/>
+          <w:b/>
+          <w:bCs/>
+          <w:sz w:val="36"/>
+          <w:szCs w:val="36"/>
+          <w:lang w:eastAsia="es-ES"/>
+        </w:rPr>
+      </w:pPr>
+      <w:bookmarkStart w:id="14" w:name="_Toc389062586"/>
+      <w:bookmarkStart w:id="15" w:name="_Toc389062685"/>
+      <w:r>
+        <w:br w:type="page"/>
+      </w:r>
+    </w:p>
+    <w:p>
+      <w:pPr>
+        <w:pStyle w:val="Ttulo2"/>
+      </w:pPr>
+      <w:bookmarkStart w:id="16" w:name="_Toc389159367"/>
+      <w:r>
+        <w:lastRenderedPageBreak/>
+        <w:t>RESUMEN INTRODUCTORIO</w:t>
+      </w:r>
+      <w:bookmarkEnd w:id="14"/>
+      <w:bookmarkEnd w:id="15"/>
+      <w:bookmarkEnd w:id="16"/>
+    </w:p>
+    <w:p>
+      <w:pPr>
+        <w:jc w:val="center"/>
+      </w:pPr>
+      <w:r>
+        <w:t>Este proyecto ha sido realizado por el alumno Adrián García Manchado bajo un fin puramente académico y de aprendizaje. Trata sobre la realización de un juego en vista isométrica en el cual el objetivo el matar al “boss” (o jefe) mientras vienen hordas de zombies a comerte.</w:t>
+      </w:r>
+      <w:r>
+        <w:t xml:space="preserve"> Nuestro héroe se ve envuelto en el combate en una zona apartada de la ciudad, él solo, junto a su arma para intentar sobrevivir a lo que se le viene encima.</w:t>
+      </w:r>
+    </w:p>
+    <w:p>
+      <w:pPr>
+        <w:jc w:val="center"/>
+      </w:pPr>
+      <w:r>
+        <w:t>Por ello durante el transcurso de la partida nos aparecerán aleatoriamente por toda la pantalla zombies sueltos o si tenemos la poca suerte de que nos toca una horda de ellos mientras el jefe nos estará siguiendo y lanzando sus misiles mientras nos intenta atropellar en sus idas y venida por la pantalla. El jefe también estará fuertemente blindado por la delantera y sólo recibirá daño por la espalda, donde más débiles.</w:t>
+      </w:r>
+    </w:p>
+    <w:p>
+      <w:pPr>
+        <w:rPr>
+          <w:rFonts w:ascii="Times New Roman" w:eastAsia="Times New Roman" w:hAnsi="Times New Roman" w:cs="Times New Roman"/>
+          <w:b/>
+          <w:bCs/>
+          <w:sz w:val="36"/>
+          <w:szCs w:val="36"/>
+          <w:lang w:eastAsia="es-ES"/>
+        </w:rPr>
+      </w:pPr>
+      <w:r>
+        <w:br w:type="page"/>
+      </w:r>
+    </w:p>
+    <w:p>
+      <w:pPr>
+        <w:pStyle w:val="Ttulo2"/>
+        <w:numPr>
+          <w:ilvl w:val="0"/>
+          <w:numId w:val="3"/>
+        </w:numPr>
+      </w:pPr>
+      <w:bookmarkStart w:id="17" w:name="_Toc389062587"/>
+      <w:bookmarkStart w:id="18" w:name="_Toc389062686"/>
+      <w:bookmarkStart w:id="19" w:name="_Toc389159368"/>
+      <w:r>
+        <w:lastRenderedPageBreak/>
+        <w:t>INTRODUCCIÓN</w:t>
+      </w:r>
+      <w:bookmarkEnd w:id="17"/>
+      <w:bookmarkEnd w:id="18"/>
+      <w:bookmarkEnd w:id="19"/>
+    </w:p>
+    <w:p>
+      <w:pPr>
+        <w:pStyle w:val="Ttulo3"/>
+        <w:numPr>
+          <w:ilvl w:val="1"/>
+          <w:numId w:val="3"/>
+        </w:numPr>
+      </w:pPr>
+      <w:bookmarkStart w:id="20" w:name="_Toc389062588"/>
+      <w:bookmarkStart w:id="21" w:name="_Toc389062687"/>
+      <w:bookmarkStart w:id="22" w:name="_Toc389159369"/>
+      <w:r>
+        <w:t>Justificación</w:t>
+      </w:r>
+      <w:bookmarkEnd w:id="20"/>
+      <w:bookmarkEnd w:id="21"/>
+      <w:bookmarkEnd w:id="22"/>
+    </w:p>
+    <w:p>
+      <w:r>
+        <w:t>Debido a que siempre he querido hacer un juego, nunca he visto mejor oportunidad que ahora con el proyecto final de curso para hacer uno. Siempre me ha gustado saber cómo se harían y ahora tengo una mejor visión sobre cómo se hacen las cosas y como las tendría que haber hecho. Por ello he creído conveniente hacer lo que más me gusta y disfrutar de ello.</w:t>
+      </w:r>
+    </w:p>
+    <w:p>
+      <w:pPr>
+        <w:pStyle w:val="Ttulo3"/>
+        <w:numPr>
+          <w:ilvl w:val="1"/>
+          <w:numId w:val="3"/>
+        </w:numPr>
+      </w:pPr>
+      <w:bookmarkStart w:id="23" w:name="_Toc389062589"/>
+      <w:bookmarkStart w:id="24" w:name="_Toc389062688"/>
+      <w:bookmarkStart w:id="25" w:name="_Toc389159370"/>
+      <w:r>
+        <w:t>Objetivos</w:t>
+      </w:r>
+      <w:bookmarkEnd w:id="23"/>
+      <w:bookmarkEnd w:id="24"/>
+      <w:bookmarkEnd w:id="25"/>
+    </w:p>
+    <w:p>
+      <w:r>
+        <w:t>En un principio tenía como objetivo uno muy claro y general, acabar el juego. Pero siendo más precisos tenía como objetivo hacer el modo de 1 jugador el cual un personaje debe sobrevivir tanto como pueda a hordas de zombies mientras que es bombardeado con misiles por un robot gigante que no dejará de molestar al héroe.</w:t>
+      </w:r>
+    </w:p>
+    <w:p>
+      <w:r>
+        <w:t>Como objetivos opcionales y que no he podido realizar debido a la falta de tiempo me hubiera gustado hacer un modo multijugador con su servidor en el cual se puedan jugar simultáneamente desde varios ordenadores y también un sistema de mejoras de stats en la cual el héroe iría ganando niveles los cuales podría ir utilizando para mejorar sus armas, defensa, vida, velocidad… sus stats en general.</w:t>
+      </w:r>
+    </w:p>
+    <w:p>
+      <w:pPr>
+        <w:pStyle w:val="Ttulo3"/>
+        <w:numPr>
+          <w:ilvl w:val="1"/>
+          <w:numId w:val="3"/>
+        </w:numPr>
+      </w:pPr>
+      <w:bookmarkStart w:id="26" w:name="_Toc389062590"/>
+      <w:bookmarkStart w:id="27" w:name="_Toc389062689"/>
+      <w:bookmarkStart w:id="28" w:name="_Toc389159371"/>
+      <w:r>
+        <w:t>Incidencias durante la realización</w:t>
+      </w:r>
+      <w:bookmarkEnd w:id="26"/>
+      <w:bookmarkEnd w:id="27"/>
+      <w:bookmarkEnd w:id="28"/>
+    </w:p>
+    <w:p>
+      <w:r>
+        <w:t>Incidencias como tal ha habido muchísimas y obviamente las sigue habiendo, ha habido algunas graciosas y otras que de verdad, me han dado un dolor de cabeza muy gordo, a continuación explicaré algunas.</w:t>
+      </w:r>
+    </w:p>
+    <w:p>
+      <w:pPr>
+        <w:pStyle w:val="Prrafodelista"/>
+        <w:numPr>
+          <w:ilvl w:val="0"/>
+          <w:numId w:val="17"/>
+        </w:numPr>
+      </w:pPr>
+      <w:r>
+        <w:t>Zombies extremadamente rápidos</w:t>
+      </w:r>
+    </w:p>
+    <w:p>
+      <w:pPr>
+        <w:pStyle w:val="Prrafodelista"/>
+        <w:numPr>
+          <w:ilvl w:val="1"/>
+          <w:numId w:val="17"/>
+        </w:numPr>
+      </w:pPr>
+      <w:r>
+        <w:t>Hubo un momento en que la velocidad de los zombies me hubiese gustado hacerla que vaya aumentando progresivamente, aunque la deseche por la cantidad de ellos que podía haber en pantalla, pero en vez de ir sumándolo poco a poco se puso que se fuera multiplicando exponencialmente, y claro eso no había persona capaz en la tierra de escapar de uno de ellos.</w:t>
+      </w:r>
+    </w:p>
+    <w:p>
+      <w:pPr>
+        <w:pStyle w:val="Prrafodelista"/>
+        <w:numPr>
+          <w:ilvl w:val="0"/>
+          <w:numId w:val="17"/>
+        </w:numPr>
+      </w:pPr>
+      <w:r>
+        <w:t>El boss se va a donde le da la gana</w:t>
+      </w:r>
+    </w:p>
+    <w:p>
+      <w:pPr>
+        <w:pStyle w:val="Prrafodelista"/>
+        <w:numPr>
+          <w:ilvl w:val="1"/>
+          <w:numId w:val="17"/>
+        </w:numPr>
+      </w:pPr>
+      <w:r>
+        <w:t>La IA del boss, la verdad es la primera vez que hacía una, y mira que es sencilla pero al ser la primera me ha costado un poco a la hora de pensar como tendría que pensar. En un principio la IA iba a ser que fuera dando vueltas alrededor del personaje mientras este iba recibiendo disparos, pero debido a como está programado esto no ha podido ser y he tenido que rediseñar la IA de nuevo.</w:t>
+      </w:r>
+    </w:p>
+    <w:p>
+      <w:r>
+        <w:br w:type="page"/>
+      </w:r>
+    </w:p>
+    <w:p>
+      <w:pPr>
+        <w:pStyle w:val="Prrafodelista"/>
+        <w:numPr>
+          <w:ilvl w:val="0"/>
+          <w:numId w:val="17"/>
+        </w:numPr>
+      </w:pPr>
+      <w:r>
+        <w:lastRenderedPageBreak/>
+        <w:t>Pantalla parpadeando</w:t>
+      </w:r>
+    </w:p>
+    <w:p>
+      <w:pPr>
+        <w:pStyle w:val="Prrafodelista"/>
+        <w:numPr>
+          <w:ilvl w:val="1"/>
+          <w:numId w:val="17"/>
+        </w:numPr>
+      </w:pPr>
+      <w:r>
+        <w:t>En las primeras versiones del juego, hasta que descubrí el maravilloso mundo de la estrategia del Double BufferingImage, el juego iba teniendo como “destello” y frames perdidas.</w:t>
+      </w:r>
+    </w:p>
+    <w:p>
+      <w:pPr>
+        <w:pStyle w:val="Ttulo2"/>
+        <w:numPr>
+          <w:ilvl w:val="0"/>
+          <w:numId w:val="3"/>
+        </w:numPr>
+      </w:pPr>
+      <w:bookmarkStart w:id="29" w:name="_Toc389062591"/>
+      <w:bookmarkStart w:id="30" w:name="_Toc389062690"/>
+      <w:bookmarkStart w:id="31" w:name="_Toc389159372"/>
+      <w:r>
+        <w:t>ANALISIS DE REQUERIMIENTOS</w:t>
+      </w:r>
+      <w:bookmarkStart w:id="32" w:name="_Toc389062592"/>
+      <w:bookmarkStart w:id="33" w:name="_Toc389062691"/>
+      <w:bookmarkEnd w:id="29"/>
+      <w:bookmarkEnd w:id="30"/>
+      <w:bookmarkEnd w:id="31"/>
+    </w:p>
+    <w:p>
+      <w:pPr>
+        <w:pStyle w:val="Ttulo3"/>
+        <w:numPr>
+          <w:ilvl w:val="1"/>
+          <w:numId w:val="3"/>
+        </w:numPr>
+      </w:pPr>
+      <w:bookmarkStart w:id="34" w:name="_Toc389062593"/>
+      <w:bookmarkStart w:id="35" w:name="_Toc389062692"/>
+      <w:bookmarkStart w:id="36" w:name="_Toc389159373"/>
+      <w:bookmarkEnd w:id="32"/>
+      <w:bookmarkEnd w:id="33"/>
+      <w:r>
+        <w:t>Necesidades de conocimientos</w:t>
+      </w:r>
+      <w:bookmarkEnd w:id="34"/>
+      <w:bookmarkEnd w:id="35"/>
+      <w:bookmarkEnd w:id="36"/>
+    </w:p>
+    <w:p>
+      <w:pPr>
+        <w:pStyle w:val="Ttulo4"/>
+        <w:numPr>
+          <w:ilvl w:val="2"/>
+          <w:numId w:val="3"/>
+        </w:numPr>
+      </w:pPr>
+      <w:bookmarkStart w:id="37" w:name="_Toc389062594"/>
+      <w:bookmarkStart w:id="38" w:name="_Toc389062693"/>
+      <w:r>
+        <w:t>Conocimientos básicos sobre juegos</w:t>
+      </w:r>
+      <w:bookmarkEnd w:id="37"/>
+      <w:bookmarkEnd w:id="38"/>
+    </w:p>
+    <w:p>
+      <w:r>
+        <w:t>Necesitaremos una idea básica sobre qué fin tienen los juegos, que es el de entretener, contar una historia, hacer publicidad… en mi caso estoy haciendo un juego para entretener a la gente. Por ello yo creo que es necesario tener una idea básica sobre cómo debería ser un juego, no me refiero a sobre cómo ha de ser, sino sobre lo que tiene que tener, un personaje, enemigos, acción… Luego ya si queremos expandir podemos poner un sistema de stats, que los enemigos vayan evolucionando o incluso hacer mini eventos random según se va avanzando en el juego.</w:t>
+      </w:r>
+    </w:p>
+    <w:p>
+      <w:pPr>
+        <w:pStyle w:val="Ttulo4"/>
+        <w:numPr>
+          <w:ilvl w:val="2"/>
+          <w:numId w:val="3"/>
+        </w:numPr>
+      </w:pPr>
+      <w:bookmarkStart w:id="39" w:name="_Toc389062596"/>
+      <w:bookmarkStart w:id="40" w:name="_Toc389062695"/>
+      <w:r>
+        <w:t>Para el diseño de los datos persistentes</w:t>
+      </w:r>
+      <w:bookmarkEnd w:id="39"/>
+      <w:bookmarkEnd w:id="40"/>
+    </w:p>
+    <w:p>
+      <w:r>
+        <w:t>Este es un tema un tanto delicado a la hora de hacerlo ya que depende mucho sobre lo vamos a hacer y sobre que tendríamos que hacer, me explico, por ejemplo no es lo mismo el tener que hacer un juego multijugador masivo de miles de personas las cuales tendrán sus cuentas, contraseñas, dinero que posee en el juego que no un juego para una persona que no requiere conexión a internet, es totalmente distinto el enfoque que se ha de darle puesto que la seguridad en un juego masivo es un factor clave para evitar a los tramposos pero por ejemplo en un juego de un jugador, aunque la gente modifique sus archivos para añadirse más oro o tener más vida el único perjudica es el que modifica esos archivos y nadie más.</w:t>
+      </w:r>
+    </w:p>
+    <w:p>
+      <w:pPr>
+        <w:pStyle w:val="Ttulo4"/>
+        <w:numPr>
+          <w:ilvl w:val="2"/>
+          <w:numId w:val="3"/>
+        </w:numPr>
+      </w:pPr>
+      <w:bookmarkStart w:id="41" w:name="_Toc389062597"/>
+      <w:bookmarkStart w:id="42" w:name="_Toc389062696"/>
+      <w:r>
+        <w:t>Para el desarrollo del juego</w:t>
+      </w:r>
+      <w:bookmarkEnd w:id="41"/>
+      <w:bookmarkEnd w:id="42"/>
+    </w:p>
+    <w:p>
+      <w:r>
+        <w:t>A la hora de desarrollar el juego se ha tener muy presente que se quiere hacer, no es lo mismo querer hacer un juego de ir saltando plataformas que uno en el cual nos vemos en 2d o incluso en 3d, a la hora de pensar en la IA de los enemigos la cosa cambia mucho de unos a otros sobretodo en los planos que se mueven desde sobre si pueden saltar, atravesar ciertas cosas o por ejemplo si hacer que se escondan detrás de obstáculos para que no les disparemos.</w:t>
+      </w:r>
+    </w:p>
+    <w:p>
+      <w:pPr>
+        <w:pStyle w:val="Ttulo4"/>
+        <w:numPr>
+          <w:ilvl w:val="2"/>
+          <w:numId w:val="3"/>
+        </w:numPr>
+      </w:pPr>
+      <w:r>
+        <w:t>Desarrollo de la interfaz</w:t>
+      </w:r>
+    </w:p>
+    <w:p>
+      <w:r>
+        <w:t>Este factor también es clave a la hora de desarrollar un juego, ya que deberemos pensar sobre como es la interfaz que queremos, no es lo mismo hacer una interfaz para un juego medieval en el cual las espadas y arcos podrían ser iconos de por ejemplo el ataque que tenemos o la munición que nos queda que en un juego espacial que podría ser nuestra nave con los daños estructurales que tiene marcados en rojo y los verdes las partes que aún están bien. En nuestro caso es una interfaz bastante sencilla la cual encima de cada personaje ve su vida y arriba a la izquierda los puntos y munición restante.</w:t>
+      </w:r>
+    </w:p>
+    <w:p>
+      <w:pPr>
         <w:rPr>
           <w:rFonts w:ascii="Times New Roman" w:eastAsia="Times New Roman" w:hAnsi="Times New Roman" w:cs="Times New Roman"/>
           <w:b/>
@@ -4003,177 +4436,12 @@
           <w:lang w:eastAsia="es-ES"/>
         </w:rPr>
       </w:pPr>
+      <w:bookmarkStart w:id="43" w:name="_Toc389062598"/>
+      <w:bookmarkStart w:id="44" w:name="_Toc389062697"/>
+      <w:bookmarkStart w:id="45" w:name="_Toc389159374"/>
       <w:r>
         <w:br w:type="page"/>
       </w:r>
-    </w:p>
-    <w:p>
-      <w:pPr>
-        <w:pStyle w:val="Ttulo3"/>
-        <w:numPr>
-          <w:ilvl w:val="0"/>
-          <w:numId w:val="17"/>
-        </w:numPr>
-      </w:pPr>
-      <w:bookmarkStart w:id="11" w:name="_Toc389159364"/>
-      <w:r>
-        <w:lastRenderedPageBreak/>
-        <w:t>CC</w:t>
-      </w:r>
-      <w:bookmarkEnd w:id="11"/>
-    </w:p>
-    <w:p>
-      <w:r>
-        <w:t>Siglas de Creative Commons (bienes comunes creativos), es una licencia  creada por una organización sin ánimo de lucro. Su filosofía es que el autor pueda acceder a la licencia libremente y a la hora de publicar un trabajo bajo esta licencia sea para compartir y poder moldearla a su gusto. Aunque es una licencia no reemplaza los derechos de autor sino que los modifican para satisfacer mejor las necesidades del creador.</w:t>
-      </w:r>
-    </w:p>
-    <w:p>
-      <w:pPr>
-        <w:pStyle w:val="Ttulo3"/>
-        <w:numPr>
-          <w:ilvl w:val="0"/>
-          <w:numId w:val="17"/>
-        </w:numPr>
-      </w:pPr>
-      <w:bookmarkStart w:id="12" w:name="_Toc389159365"/>
-      <w:r>
-        <w:t>Eclipse</w:t>
-      </w:r>
-      <w:bookmarkEnd w:id="12"/>
-    </w:p>
-    <w:p>
-      <w:r>
-        <w:t>Es una herramienta de trabajo más conocido por las siglas de IDE (</w:t>
-      </w:r>
-      <w:r>
-        <w:t>Integrated Development Environment</w:t>
-      </w:r>
-      <w:r>
-        <w:t>)</w:t>
-      </w:r>
-      <w:r>
-        <w:t>. Aunque IDE’s hay muchos, este en cuestión Eclipse tiene muchos módulos aunque generalmente se usa para JAVA si se instalan estos otros módulos también tiene para C, C++, Python, PHP entre otros muchos.</w:t>
-      </w:r>
-    </w:p>
-    <w:p>
-      <w:pPr>
-        <w:pStyle w:val="Ttulo3"/>
-        <w:numPr>
-          <w:ilvl w:val="0"/>
-          <w:numId w:val="17"/>
-        </w:numPr>
-      </w:pPr>
-      <w:bookmarkStart w:id="13" w:name="_Toc389159366"/>
-      <w:r>
-        <w:t>Zombie</w:t>
-      </w:r>
-      <w:bookmarkEnd w:id="13"/>
-    </w:p>
-    <w:p>
-      <w:pPr>
-        <w:rPr>
-          <w:sz w:val="36"/>
-          <w:szCs w:val="36"/>
-        </w:rPr>
-      </w:pPr>
-      <w:r>
-        <w:t xml:space="preserve">Para todo aquel que no lo sepa, un zombie es un resucitado, un ser ficticio que se usa en las películas, libros o juegos. Los zombies normalmente son bestias sin cerebro que se </w:t>
-      </w:r>
-      <w:r>
-        <w:t>guían</w:t>
-      </w:r>
-      <w:r>
-        <w:t xml:space="preserve"> por su instinto b</w:t>
-      </w:r>
-      <w:r>
-        <w:t>ásico de supervivencia de comer carne viva. Normalmente siempre se inicia por una epidemia de una enfermedad o un parasito y suelen infectar a otra gente que sobrevive a estos encuentros para transformarlos</w:t>
-      </w:r>
-      <w:r>
-        <w:t xml:space="preserve">. </w:t>
-      </w:r>
-    </w:p>
-    <w:p>
-      <w:pPr>
-        <w:rPr>
-          <w:rFonts w:ascii="Times New Roman" w:eastAsia="Times New Roman" w:hAnsi="Times New Roman" w:cs="Times New Roman"/>
-          <w:b/>
-          <w:bCs/>
-          <w:sz w:val="36"/>
-          <w:szCs w:val="36"/>
-          <w:lang w:eastAsia="es-ES"/>
-        </w:rPr>
-      </w:pPr>
-      <w:bookmarkStart w:id="14" w:name="_Toc389062586"/>
-      <w:bookmarkStart w:id="15" w:name="_Toc389062685"/>
-      <w:r>
-        <w:br w:type="page"/>
-      </w:r>
-    </w:p>
-    <w:p>
-      <w:pPr>
-        <w:pStyle w:val="Ttulo2"/>
-      </w:pPr>
-      <w:bookmarkStart w:id="16" w:name="_Toc389159367"/>
-      <w:r>
-        <w:lastRenderedPageBreak/>
-        <w:t>RESUMEN INTRODUCTORIO</w:t>
-      </w:r>
-      <w:bookmarkEnd w:id="14"/>
-      <w:bookmarkEnd w:id="15"/>
-      <w:bookmarkEnd w:id="16"/>
-    </w:p>
-    <w:p>
-      <w:pPr>
-        <w:jc w:val="center"/>
-      </w:pPr>
-      <w:r>
-        <w:t>Este proyecto ha sido realizado por el alumno Adrián García Manchado bajo un fin puramente académico y de aprendizaje. Trata sobre la realización de un juego en vista isométrica en el cual el objetivo el matar al “boss” (o jefe) mientras vienen hordas de zombies a comerte.</w:t>
-      </w:r>
-      <w:r>
-        <w:t xml:space="preserve"> Nuestro héroe se ve envuelto en el combate en una zona apartada de la ciudad, él solo, junto a su arma para intentar sobrevivir a lo que se le viene encima.</w:t>
-      </w:r>
-    </w:p>
-    <w:p>
-      <w:pPr>
-        <w:jc w:val="center"/>
-      </w:pPr>
-      <w:r>
-        <w:t>Por ello durante el transcurso de la partida nos aparecerán aleatoriamente por toda la pantalla zombies sueltos o si tenemos la poca suerte de que nos toca una horda de ellos mientras el jefe nos estará siguiendo y lanzando sus misiles mientras nos intenta atropellar en sus idas y venida por la pantalla. El jefe también estará fuertemente blindado por la delantera y sólo recibirá daño por la espalda, donde más débiles.</w:t>
-      </w:r>
-    </w:p>
-    <w:p>
-      <w:pPr>
-        <w:rPr>
-          <w:rFonts w:ascii="Times New Roman" w:eastAsia="Times New Roman" w:hAnsi="Times New Roman" w:cs="Times New Roman"/>
-          <w:b/>
-          <w:bCs/>
-          <w:sz w:val="36"/>
-          <w:szCs w:val="36"/>
-          <w:lang w:eastAsia="es-ES"/>
-        </w:rPr>
-      </w:pPr>
-      <w:r>
-        <w:br w:type="page"/>
-      </w:r>
-    </w:p>
-    <w:p>
-      <w:pPr>
-        <w:pStyle w:val="Ttulo2"/>
-        <w:numPr>
-          <w:ilvl w:val="0"/>
-          <w:numId w:val="3"/>
-        </w:numPr>
-      </w:pPr>
-      <w:bookmarkStart w:id="17" w:name="_Toc389062587"/>
-      <w:bookmarkStart w:id="18" w:name="_Toc389062686"/>
-      <w:bookmarkStart w:id="19" w:name="_Toc389159368"/>
-      <w:r>
-        <w:lastRenderedPageBreak/>
-        <w:t>INTRODUCCIÓN</w:t>
-      </w:r>
-      <w:bookmarkEnd w:id="17"/>
-      <w:bookmarkEnd w:id="18"/>
-      <w:bookmarkEnd w:id="19"/>
     </w:p>
     <w:p>
       <w:pPr>
@@ -4183,19 +4451,35 @@
           <w:numId w:val="3"/>
         </w:numPr>
       </w:pPr>
-      <w:bookmarkStart w:id="20" w:name="_Toc389062588"/>
-      <w:bookmarkStart w:id="21" w:name="_Toc389062687"/>
-      <w:bookmarkStart w:id="22" w:name="_Toc389159369"/>
-      <w:r>
-        <w:t>Justificación</w:t>
-      </w:r>
-      <w:bookmarkEnd w:id="20"/>
-      <w:bookmarkEnd w:id="21"/>
-      <w:bookmarkEnd w:id="22"/>
-    </w:p>
-    <w:p>
-      <w:r>
-        <w:t>Debido a que siempre he querido hacer un juego, nunca he visto mejor oportunidad que ahora con el proyecto final de curso para hacer uno. Siempre me ha gustado saber cómo se harían y ahora tengo una mejor visión sobre cómo se hacen las cosas y como las tendría que haber hecho. Por ello he creído conveniente hacer lo que más me gusta y disfrutar de ello.</w:t>
+      <w:r>
+        <w:lastRenderedPageBreak/>
+        <w:t>Necesidades de hardware</w:t>
+      </w:r>
+      <w:bookmarkEnd w:id="43"/>
+      <w:bookmarkEnd w:id="44"/>
+      <w:bookmarkEnd w:id="45"/>
+    </w:p>
+    <w:p>
+      <w:r>
+        <w:t>De hardware obviamente cuanto mejor sea, más rápido y fluido nuestro juego correrá, a la hora de hacer debemos tener en cuenta hacía que plataforma se hará, no es lo mismo hacerlo para consolas que están limitadas a el mismo hardware durante años que no al pc que es un mundo en constante avance, además de que en PC el rango de requerimientos es muchísimo más amplio, hay ordenadores de 1ghz de un único núcleo a incluso ordenadores de 8 núcleos de 2.4ghz cada uno. Por ello tendremos que tener presente hacía quien irá dirigido.</w:t>
+      </w:r>
+    </w:p>
+    <w:p>
+      <w:pPr>
+        <w:rPr>
+          <w:rFonts w:ascii="Times New Roman" w:eastAsia="Times New Roman" w:hAnsi="Times New Roman" w:cs="Times New Roman"/>
+          <w:b/>
+          <w:bCs/>
+          <w:sz w:val="27"/>
+          <w:szCs w:val="27"/>
+          <w:lang w:eastAsia="es-ES"/>
+        </w:rPr>
+      </w:pPr>
+      <w:bookmarkStart w:id="46" w:name="_Toc389062599"/>
+      <w:bookmarkStart w:id="47" w:name="_Toc389062698"/>
+      <w:bookmarkStart w:id="48" w:name="_Toc389159375"/>
+      <w:r>
+        <w:br w:type="page"/>
       </w:r>
     </w:p>
     <w:p>
@@ -4206,266 +4490,13 @@
           <w:numId w:val="3"/>
         </w:numPr>
       </w:pPr>
-      <w:bookmarkStart w:id="23" w:name="_Toc389062589"/>
-      <w:bookmarkStart w:id="24" w:name="_Toc389062688"/>
-      <w:bookmarkStart w:id="25" w:name="_Toc389159370"/>
-      <w:r>
-        <w:t>Objetivos</w:t>
-      </w:r>
-      <w:bookmarkEnd w:id="23"/>
-      <w:bookmarkEnd w:id="24"/>
-      <w:bookmarkEnd w:id="25"/>
-    </w:p>
-    <w:p>
-      <w:r>
-        <w:t>En un principio tenía como objetivo uno muy claro y general, acabar el juego. Pero siendo más precisos tenía como objetivo hacer el modo de 1 jugador el cual un personaje debe sobrevivir tanto como pueda a hordas de zombies mientras que es bombardeado con misiles por un robot gigante que no dejará de molestar al héroe.</w:t>
-      </w:r>
-    </w:p>
-    <w:p>
-      <w:r>
-        <w:t>Como objetivos opcionales y que no he podido realizar debido a la falta de tiempo me hubiera gustado hacer un modo multijugador con su servidor en el cual se puedan jugar simultáneamente desde varios ordenadores y también un sistema de mejoras de stats en la cual el héroe iría ganando niveles los cuales podría ir utilizando para mejorar sus armas, defensa, vida, velocidad… sus stats en general.</w:t>
-      </w:r>
-    </w:p>
-    <w:p>
-      <w:pPr>
-        <w:pStyle w:val="Ttulo3"/>
-        <w:numPr>
-          <w:ilvl w:val="1"/>
-          <w:numId w:val="3"/>
-        </w:numPr>
-      </w:pPr>
-      <w:bookmarkStart w:id="26" w:name="_Toc389062590"/>
-      <w:bookmarkStart w:id="27" w:name="_Toc389062689"/>
-      <w:bookmarkStart w:id="28" w:name="_Toc389159371"/>
-      <w:r>
-        <w:t>Incidencias durante la realización</w:t>
-      </w:r>
-      <w:bookmarkEnd w:id="26"/>
-      <w:bookmarkEnd w:id="27"/>
-      <w:bookmarkEnd w:id="28"/>
-    </w:p>
-    <w:p>
-      <w:r>
-        <w:t>Incidencias como tal ha habido muchísimas y obviamente las sigue habiendo, ha habido algunas graciosas y otras que de verdad, me han dado un dolor de cabeza muy gordo, a continuación explicaré algunas.</w:t>
-      </w:r>
-    </w:p>
-    <w:p>
-      <w:pPr>
-        <w:pStyle w:val="Prrafodelista"/>
-        <w:numPr>
-          <w:ilvl w:val="0"/>
-          <w:numId w:val="17"/>
-        </w:numPr>
-      </w:pPr>
-      <w:r>
-        <w:t>Zombies extremadamente rápidos</w:t>
-      </w:r>
-    </w:p>
-    <w:p>
-      <w:pPr>
-        <w:pStyle w:val="Prrafodelista"/>
-        <w:numPr>
-          <w:ilvl w:val="1"/>
-          <w:numId w:val="17"/>
-        </w:numPr>
-      </w:pPr>
-      <w:r>
-        <w:t>Hubo un momento en que la velocidad de los zombies me hubiese gustado hacerla que vaya aumentando progresivamente, aunque la deseche por la cantidad de ellos que podía haber en pantalla, pero en vez de ir sumándolo poco a poco se puso que se fuera multiplicando exponencialmente, y claro eso no había persona capaz en la tierra de escapar de uno de ellos.</w:t>
-      </w:r>
-    </w:p>
-    <w:p>
-      <w:pPr>
-        <w:pStyle w:val="Prrafodelista"/>
-        <w:numPr>
-          <w:ilvl w:val="0"/>
-          <w:numId w:val="17"/>
-        </w:numPr>
-      </w:pPr>
-      <w:r>
-        <w:t>El boss se va a donde le da la gana</w:t>
-      </w:r>
-    </w:p>
-    <w:p>
-      <w:pPr>
-        <w:pStyle w:val="Prrafodelista"/>
-        <w:numPr>
-          <w:ilvl w:val="1"/>
-          <w:numId w:val="17"/>
-        </w:numPr>
-      </w:pPr>
-      <w:r>
-        <w:t>La IA del boss, la verdad es la primera vez que hacía una, y mira que es sencilla pero al ser la primera me ha costado un poco a la hora de pensar como tendría que pensar. En un principio la IA iba a ser que fuera dando vueltas alrededor del personaje mientras este iba recibiendo disparos, pero debido a como está programado esto no ha podido ser y he tenido que rediseñar la IA de nuevo.</w:t>
-      </w:r>
-    </w:p>
-    <w:p>
-      <w:r>
-        <w:br w:type="page"/>
-      </w:r>
-    </w:p>
-    <w:p>
-      <w:pPr>
-        <w:pStyle w:val="Prrafodelista"/>
-        <w:numPr>
-          <w:ilvl w:val="0"/>
-          <w:numId w:val="17"/>
-        </w:numPr>
-      </w:pPr>
       <w:r>
         <w:lastRenderedPageBreak/>
-        <w:t>Pantalla parpadeando</w:t>
-      </w:r>
-    </w:p>
-    <w:p>
-      <w:pPr>
-        <w:pStyle w:val="Prrafodelista"/>
-        <w:numPr>
-          <w:ilvl w:val="1"/>
-          <w:numId w:val="17"/>
-        </w:numPr>
-      </w:pPr>
-      <w:r>
-        <w:t>En las primeras versiones del juego, hasta que descubrí el maravilloso mundo de la estrategia del Double BufferingImage, el juego iba teniendo como “destello” y frames perdidas.</w:t>
-      </w:r>
-    </w:p>
-    <w:p>
-      <w:pPr>
-        <w:pStyle w:val="Ttulo2"/>
-        <w:numPr>
-          <w:ilvl w:val="0"/>
-          <w:numId w:val="3"/>
-        </w:numPr>
-      </w:pPr>
-      <w:bookmarkStart w:id="29" w:name="_Toc389062591"/>
-      <w:bookmarkStart w:id="30" w:name="_Toc389062690"/>
-      <w:bookmarkStart w:id="31" w:name="_Toc389159372"/>
-      <w:r>
-        <w:t>ANALISIS DE REQUERIMIENTOS</w:t>
-      </w:r>
-      <w:bookmarkStart w:id="32" w:name="_Toc389062592"/>
-      <w:bookmarkStart w:id="33" w:name="_Toc389062691"/>
-      <w:bookmarkEnd w:id="29"/>
-      <w:bookmarkEnd w:id="30"/>
-      <w:bookmarkEnd w:id="31"/>
-    </w:p>
-    <w:p>
-      <w:pPr>
-        <w:pStyle w:val="Ttulo3"/>
-        <w:numPr>
-          <w:ilvl w:val="1"/>
-          <w:numId w:val="3"/>
-        </w:numPr>
-      </w:pPr>
-      <w:bookmarkStart w:id="34" w:name="_Toc389062593"/>
-      <w:bookmarkStart w:id="35" w:name="_Toc389062692"/>
-      <w:bookmarkStart w:id="36" w:name="_Toc389159373"/>
-      <w:bookmarkEnd w:id="32"/>
-      <w:bookmarkEnd w:id="33"/>
-      <w:r>
-        <w:t>Necesidades de conocimientos</w:t>
-      </w:r>
-      <w:bookmarkEnd w:id="34"/>
-      <w:bookmarkEnd w:id="35"/>
-      <w:bookmarkEnd w:id="36"/>
-    </w:p>
-    <w:p>
-      <w:pPr>
-        <w:pStyle w:val="Ttulo4"/>
-        <w:numPr>
-          <w:ilvl w:val="2"/>
-          <w:numId w:val="3"/>
-        </w:numPr>
-      </w:pPr>
-      <w:bookmarkStart w:id="37" w:name="_Toc389062594"/>
-      <w:bookmarkStart w:id="38" w:name="_Toc389062693"/>
-      <w:r>
-        <w:t>Conocimientos básicos sobre juegos</w:t>
-      </w:r>
-      <w:bookmarkEnd w:id="37"/>
-      <w:bookmarkEnd w:id="38"/>
-    </w:p>
-    <w:p>
-      <w:pPr>
-        <w:pStyle w:val="Ttulo4"/>
-        <w:numPr>
-          <w:ilvl w:val="2"/>
-          <w:numId w:val="3"/>
-        </w:numPr>
-      </w:pPr>
-      <w:bookmarkStart w:id="39" w:name="_Toc389062595"/>
-      <w:bookmarkStart w:id="40" w:name="_Toc389062694"/>
-      <w:r>
-        <w:t>Para el manejo básico del ordenador</w:t>
-      </w:r>
-      <w:bookmarkEnd w:id="39"/>
-      <w:bookmarkEnd w:id="40"/>
-    </w:p>
-    <w:p>
-      <w:pPr>
-        <w:pStyle w:val="Ttulo4"/>
-        <w:numPr>
-          <w:ilvl w:val="2"/>
-          <w:numId w:val="3"/>
-        </w:numPr>
-      </w:pPr>
-      <w:bookmarkStart w:id="41" w:name="_Toc389062596"/>
-      <w:bookmarkStart w:id="42" w:name="_Toc389062695"/>
-      <w:r>
-        <w:t>Para el diseño de los datos persistentes</w:t>
-      </w:r>
-      <w:bookmarkEnd w:id="41"/>
-      <w:bookmarkEnd w:id="42"/>
-    </w:p>
-    <w:p>
-      <w:pPr>
-        <w:pStyle w:val="Ttulo4"/>
-        <w:numPr>
-          <w:ilvl w:val="2"/>
-          <w:numId w:val="3"/>
-        </w:numPr>
-      </w:pPr>
-      <w:bookmarkStart w:id="43" w:name="_Toc389062597"/>
-      <w:bookmarkStart w:id="44" w:name="_Toc389062696"/>
-      <w:r>
-        <w:t>Para el desarrollo del juego</w:t>
-      </w:r>
-      <w:bookmarkEnd w:id="43"/>
-      <w:bookmarkEnd w:id="44"/>
-    </w:p>
-    <w:p>
-      <w:pPr>
-        <w:pStyle w:val="Ttulo3"/>
-        <w:numPr>
-          <w:ilvl w:val="1"/>
-          <w:numId w:val="3"/>
-        </w:numPr>
-      </w:pPr>
-      <w:bookmarkStart w:id="45" w:name="_Toc389062598"/>
-      <w:bookmarkStart w:id="46" w:name="_Toc389062697"/>
-      <w:bookmarkStart w:id="47" w:name="_Toc389159374"/>
-      <w:r>
-        <w:t>Necesidades de hardware</w:t>
-      </w:r>
-      <w:bookmarkEnd w:id="45"/>
+        <w:t>Necesidades de software</w:t>
+      </w:r>
       <w:bookmarkEnd w:id="46"/>
       <w:bookmarkEnd w:id="47"/>
-    </w:p>
-    <w:p>
-      <w:pPr>
-        <w:pStyle w:val="Ttulo3"/>
-        <w:numPr>
-          <w:ilvl w:val="1"/>
-          <w:numId w:val="3"/>
-        </w:numPr>
-      </w:pPr>
-      <w:bookmarkStart w:id="48" w:name="_Toc389062599"/>
-      <w:bookmarkStart w:id="49" w:name="_Toc389062698"/>
-      <w:bookmarkStart w:id="50" w:name="_Toc389159375"/>
-      <w:r>
-        <w:t>Necesidades de software</w:t>
-      </w:r>
       <w:bookmarkEnd w:id="48"/>
-      <w:bookmarkEnd w:id="49"/>
-      <w:bookmarkEnd w:id="50"/>
     </w:p>
     <w:p>
       <w:r>
@@ -4541,7 +4572,16 @@
         </w:numPr>
       </w:pPr>
       <w:r>
-        <w:t>Programa para hacer los dibujos que usaremos en nuestro juego.</w:t>
+        <w:t>Aunque en un principio se uso el Photoshop, mas adelante cambie a GIMP que es un p</w:t>
+      </w:r>
+      <w:r>
+        <w:t>rograma para hacer los dibujos que usaremos en nuestro juego</w:t>
+      </w:r>
+      <w:r>
+        <w:t xml:space="preserve"> pero además libre</w:t>
+      </w:r>
+      <w:r>
+        <w:t>.</w:t>
       </w:r>
     </w:p>
     <w:p>
@@ -4589,10 +4629,12 @@
         </w:numPr>
       </w:pPr>
       <w:r>
-        <w:t>Sistema operativo usado para el desarrollo del proyecto.</w:t>
-      </w:r>
-    </w:p>
-    <w:p/>
+        <w:t>Sistema operativo usado para el desarrollo del proyecto</w:t>
+      </w:r>
+      <w:r>
+        <w:t xml:space="preserve"> y ejecución del mismo con una máquina virtual de Java.</w:t>
+      </w:r>
+    </w:p>
     <w:p>
       <w:pPr>
         <w:rPr>
@@ -4603,8 +4645,8 @@
           <w:iCs/>
         </w:rPr>
       </w:pPr>
-      <w:bookmarkStart w:id="51" w:name="_Toc389062600"/>
-      <w:bookmarkStart w:id="52" w:name="_Toc389062699"/>
+      <w:bookmarkStart w:id="49" w:name="_Toc389062600"/>
+      <w:bookmarkStart w:id="50" w:name="_Toc389062699"/>
       <w:r>
         <w:br w:type="page"/>
       </w:r>
@@ -4621,8 +4663,8 @@
         <w:lastRenderedPageBreak/>
         <w:t>Para la creación y desarrollo del jueg</w:t>
       </w:r>
-      <w:bookmarkEnd w:id="51"/>
-      <w:bookmarkEnd w:id="52"/>
+      <w:bookmarkEnd w:id="49"/>
+      <w:bookmarkEnd w:id="50"/>
       <w:r>
         <w:t>o</w:t>
       </w:r>
@@ -4866,47 +4908,17 @@
       </w:r>
     </w:p>
     <w:p>
-      <w:pPr>
-        <w:rPr>
-          <w:rFonts w:asciiTheme="majorHAnsi" w:eastAsiaTheme="majorEastAsia" w:hAnsiTheme="majorHAnsi" w:cstheme="majorBidi"/>
-          <w:b/>
-          <w:bCs/>
-          <w:i/>
-          <w:iCs/>
-        </w:rPr>
-      </w:pPr>
-      <w:bookmarkStart w:id="53" w:name="_Toc389062601"/>
-      <w:bookmarkStart w:id="54" w:name="_Toc389062700"/>
-      <w:r>
-        <w:br w:type="page"/>
-      </w:r>
-    </w:p>
-    <w:p>
-      <w:pPr>
-        <w:pStyle w:val="Ttulo4"/>
-        <w:numPr>
-          <w:ilvl w:val="2"/>
-          <w:numId w:val="3"/>
-        </w:numPr>
-      </w:pPr>
-      <w:r>
-        <w:lastRenderedPageBreak/>
-        <w:t>Para la creación de los sprites</w:t>
-      </w:r>
-      <w:bookmarkEnd w:id="53"/>
-      <w:bookmarkEnd w:id="54"/>
-    </w:p>
-    <w:p>
       <w:r>
         <w:rPr>
           <w:noProof/>
           <w:lang w:eastAsia="es-ES"/>
         </w:rPr>
+        <w:lastRenderedPageBreak/>
         <w:drawing>
           <wp:inline distT="0" distB="0" distL="0" distR="0">
             <wp:extent cx="5400040" cy="3036040"/>
             <wp:effectExtent l="19050" t="0" r="0" b="0"/>
-            <wp:docPr id="25" name="Imagen 25"/>
+            <wp:docPr id="3" name="Imagen 3"/>
             <wp:cNvGraphicFramePr>
               <a:graphicFrameLocks xmlns:a="http://schemas.openxmlformats.org/drawingml/2006/main" noChangeAspect="1"/>
             </wp:cNvGraphicFramePr>
@@ -4914,7 +4926,7 @@
               <a:graphicData uri="http://schemas.openxmlformats.org/drawingml/2006/picture">
                 <pic:pic xmlns:pic="http://schemas.openxmlformats.org/drawingml/2006/picture">
                   <pic:nvPicPr>
-                    <pic:cNvPr id="0" name="Picture 25"/>
+                    <pic:cNvPr id="0" name="Picture 3"/>
                     <pic:cNvPicPr>
                       <a:picLocks noChangeAspect="1" noChangeArrowheads="1"/>
                     </pic:cNvPicPr>
@@ -4951,8 +4963,39 @@
     </w:p>
     <w:p>
       <w:r>
-        <w:t>Viendo un sprite de un zombie</w:t>
-      </w:r>
+        <w:t>Menú principal mostrando el ranking</w:t>
+      </w:r>
+    </w:p>
+    <w:p>
+      <w:pPr>
+        <w:rPr>
+          <w:rFonts w:asciiTheme="majorHAnsi" w:eastAsiaTheme="majorEastAsia" w:hAnsiTheme="majorHAnsi" w:cstheme="majorBidi"/>
+          <w:b/>
+          <w:bCs/>
+          <w:i/>
+          <w:iCs/>
+        </w:rPr>
+      </w:pPr>
+      <w:bookmarkStart w:id="51" w:name="_Toc389062601"/>
+      <w:bookmarkStart w:id="52" w:name="_Toc389062700"/>
+      <w:r>
+        <w:br w:type="page"/>
+      </w:r>
+    </w:p>
+    <w:p>
+      <w:pPr>
+        <w:pStyle w:val="Ttulo4"/>
+        <w:numPr>
+          <w:ilvl w:val="2"/>
+          <w:numId w:val="3"/>
+        </w:numPr>
+      </w:pPr>
+      <w:r>
+        <w:lastRenderedPageBreak/>
+        <w:t>Para la creación de los sprites</w:t>
+      </w:r>
+      <w:bookmarkEnd w:id="51"/>
+      <w:bookmarkEnd w:id="52"/>
     </w:p>
     <w:p>
       <w:r>
@@ -4964,7 +5007,7 @@
           <wp:inline distT="0" distB="0" distL="0" distR="0">
             <wp:extent cx="5400040" cy="3036040"/>
             <wp:effectExtent l="19050" t="0" r="0" b="0"/>
-            <wp:docPr id="28" name="Imagen 28"/>
+            <wp:docPr id="25" name="Imagen 25"/>
             <wp:cNvGraphicFramePr>
               <a:graphicFrameLocks xmlns:a="http://schemas.openxmlformats.org/drawingml/2006/main" noChangeAspect="1"/>
             </wp:cNvGraphicFramePr>
@@ -4972,7 +5015,7 @@
               <a:graphicData uri="http://schemas.openxmlformats.org/drawingml/2006/picture">
                 <pic:pic xmlns:pic="http://schemas.openxmlformats.org/drawingml/2006/picture">
                   <pic:nvPicPr>
-                    <pic:cNvPr id="0" name="Picture 28"/>
+                    <pic:cNvPr id="0" name="Picture 25"/>
                     <pic:cNvPicPr>
                       <a:picLocks noChangeAspect="1" noChangeArrowheads="1"/>
                     </pic:cNvPicPr>
@@ -5009,31 +5052,10 @@
     </w:p>
     <w:p>
       <w:r>
-        <w:t>Sprite del boss</w:t>
-      </w:r>
-    </w:p>
-    <w:p>
-      <w:pPr>
-        <w:pStyle w:val="Ttulo4"/>
-        <w:numPr>
-          <w:ilvl w:val="2"/>
-          <w:numId w:val="3"/>
-        </w:numPr>
-      </w:pPr>
-      <w:bookmarkStart w:id="55" w:name="_Toc389062603"/>
-      <w:bookmarkStart w:id="56" w:name="_Toc389062702"/>
-      <w:r>
-        <w:lastRenderedPageBreak/>
-        <w:t>Para el control de versiones del proyecto</w:t>
-      </w:r>
-      <w:bookmarkEnd w:id="55"/>
-      <w:bookmarkEnd w:id="56"/>
-    </w:p>
-    <w:p>
-      <w:pPr>
-        <w:pStyle w:val="Prrafodelista"/>
-        <w:ind w:left="360"/>
-      </w:pPr>
+        <w:t>Viendo un sprite de un zombie</w:t>
+      </w:r>
+    </w:p>
+    <w:p>
       <w:r>
         <w:rPr>
           <w:noProof/>
@@ -5043,7 +5065,7 @@
           <wp:inline distT="0" distB="0" distL="0" distR="0">
             <wp:extent cx="5400040" cy="3036040"/>
             <wp:effectExtent l="19050" t="0" r="0" b="0"/>
-            <wp:docPr id="6" name="Imagen 10"/>
+            <wp:docPr id="28" name="Imagen 28"/>
             <wp:cNvGraphicFramePr>
               <a:graphicFrameLocks xmlns:a="http://schemas.openxmlformats.org/drawingml/2006/main" noChangeAspect="1"/>
             </wp:cNvGraphicFramePr>
@@ -5051,7 +5073,7 @@
               <a:graphicData uri="http://schemas.openxmlformats.org/drawingml/2006/picture">
                 <pic:pic xmlns:pic="http://schemas.openxmlformats.org/drawingml/2006/picture">
                   <pic:nvPicPr>
-                    <pic:cNvPr id="0" name="Picture 10"/>
+                    <pic:cNvPr id="0" name="Picture 28"/>
                     <pic:cNvPicPr>
                       <a:picLocks noChangeAspect="1" noChangeArrowheads="1"/>
                     </pic:cNvPicPr>
@@ -5087,13 +5109,26 @@
       </w:r>
     </w:p>
     <w:p>
-      <w:pPr>
-        <w:pStyle w:val="Prrafodelista"/>
-        <w:ind w:left="360"/>
-      </w:pPr>
-      <w:r>
-        <w:t>Navegador web mostrando la página del proyecto en GitHub</w:t>
-      </w:r>
+      <w:r>
+        <w:t>Sprite del boss</w:t>
+      </w:r>
+    </w:p>
+    <w:p>
+      <w:pPr>
+        <w:pStyle w:val="Ttulo4"/>
+        <w:numPr>
+          <w:ilvl w:val="2"/>
+          <w:numId w:val="3"/>
+        </w:numPr>
+      </w:pPr>
+      <w:bookmarkStart w:id="53" w:name="_Toc389062603"/>
+      <w:bookmarkStart w:id="54" w:name="_Toc389062702"/>
+      <w:r>
+        <w:lastRenderedPageBreak/>
+        <w:t>Para el control de versiones del proyecto</w:t>
+      </w:r>
+      <w:bookmarkEnd w:id="53"/>
+      <w:bookmarkEnd w:id="54"/>
     </w:p>
     <w:p>
       <w:pPr>
@@ -5109,7 +5144,7 @@
           <wp:inline distT="0" distB="0" distL="0" distR="0">
             <wp:extent cx="5400040" cy="3036040"/>
             <wp:effectExtent l="19050" t="0" r="0" b="0"/>
-            <wp:docPr id="19" name="Imagen 19"/>
+            <wp:docPr id="6" name="Imagen 10"/>
             <wp:cNvGraphicFramePr>
               <a:graphicFrameLocks xmlns:a="http://schemas.openxmlformats.org/drawingml/2006/main" noChangeAspect="1"/>
             </wp:cNvGraphicFramePr>
@@ -5117,7 +5152,7 @@
               <a:graphicData uri="http://schemas.openxmlformats.org/drawingml/2006/picture">
                 <pic:pic xmlns:pic="http://schemas.openxmlformats.org/drawingml/2006/picture">
                   <pic:nvPicPr>
-                    <pic:cNvPr id="0" name="Picture 19"/>
+                    <pic:cNvPr id="0" name="Picture 10"/>
                     <pic:cNvPicPr>
                       <a:picLocks noChangeAspect="1" noChangeArrowheads="1"/>
                     </pic:cNvPicPr>
@@ -5158,7 +5193,7 @@
         <w:ind w:left="360"/>
       </w:pPr>
       <w:r>
-        <w:t>Lugar donde ver los commits</w:t>
+        <w:t>Navegador web mostrando la página del proyecto en GitHub</w:t>
       </w:r>
     </w:p>
     <w:p>
@@ -5171,12 +5206,11 @@
           <w:noProof/>
           <w:lang w:eastAsia="es-ES"/>
         </w:rPr>
-        <w:lastRenderedPageBreak/>
         <w:drawing>
           <wp:inline distT="0" distB="0" distL="0" distR="0">
             <wp:extent cx="5400040" cy="3036040"/>
             <wp:effectExtent l="19050" t="0" r="0" b="0"/>
-            <wp:docPr id="22" name="Imagen 22"/>
+            <wp:docPr id="19" name="Imagen 19"/>
             <wp:cNvGraphicFramePr>
               <a:graphicFrameLocks xmlns:a="http://schemas.openxmlformats.org/drawingml/2006/main" noChangeAspect="1"/>
             </wp:cNvGraphicFramePr>
@@ -5184,7 +5218,7 @@
               <a:graphicData uri="http://schemas.openxmlformats.org/drawingml/2006/picture">
                 <pic:pic xmlns:pic="http://schemas.openxmlformats.org/drawingml/2006/picture">
                   <pic:nvPicPr>
-                    <pic:cNvPr id="0" name="Picture 22"/>
+                    <pic:cNvPr id="0" name="Picture 19"/>
                     <pic:cNvPicPr>
                       <a:picLocks noChangeAspect="1" noChangeArrowheads="1"/>
                     </pic:cNvPicPr>
@@ -5225,41 +5259,25 @@
         <w:ind w:left="360"/>
       </w:pPr>
       <w:r>
-        <w:t>Viendo un commit en su interior</w:t>
-      </w:r>
-    </w:p>
-    <w:p>
-      <w:pPr>
-        <w:pStyle w:val="Ttulo4"/>
-        <w:numPr>
-          <w:ilvl w:val="2"/>
-          <w:numId w:val="3"/>
-        </w:numPr>
-      </w:pPr>
-      <w:bookmarkStart w:id="57" w:name="_Toc389062604"/>
-      <w:bookmarkStart w:id="58" w:name="_Toc389062703"/>
-      <w:r>
-        <w:t>Para la creación de la documentación</w:t>
-      </w:r>
-      <w:bookmarkEnd w:id="57"/>
-      <w:bookmarkEnd w:id="58"/>
-    </w:p>
-    <w:p>
-      <w:r>
-        <w:t>Aunque no es programa gratuito ni libre y en su defecto esta la versión de LibreOffice al no saber muy manejar el otro e iba muy justo de tiempo, he optado por hacer una pequeña exepción a la hora de usar este programa y he utilizado el Microsoft Office Word.</w:t>
-      </w:r>
-    </w:p>
-    <w:p>
+        <w:t>Lugar donde ver los commits</w:t>
+      </w:r>
+    </w:p>
+    <w:p>
+      <w:pPr>
+        <w:pStyle w:val="Prrafodelista"/>
+        <w:ind w:left="360"/>
+      </w:pPr>
       <w:r>
         <w:rPr>
           <w:noProof/>
           <w:lang w:eastAsia="es-ES"/>
         </w:rPr>
+        <w:lastRenderedPageBreak/>
         <w:drawing>
           <wp:inline distT="0" distB="0" distL="0" distR="0">
             <wp:extent cx="5400040" cy="3036040"/>
             <wp:effectExtent l="19050" t="0" r="0" b="0"/>
-            <wp:docPr id="31" name="Imagen 31"/>
+            <wp:docPr id="22" name="Imagen 22"/>
             <wp:cNvGraphicFramePr>
               <a:graphicFrameLocks xmlns:a="http://schemas.openxmlformats.org/drawingml/2006/main" noChangeAspect="1"/>
             </wp:cNvGraphicFramePr>
@@ -5267,7 +5285,7 @@
               <a:graphicData uri="http://schemas.openxmlformats.org/drawingml/2006/picture">
                 <pic:pic xmlns:pic="http://schemas.openxmlformats.org/drawingml/2006/picture">
                   <pic:nvPicPr>
-                    <pic:cNvPr id="0" name="Picture 31"/>
+                    <pic:cNvPr id="0" name="Picture 22"/>
                     <pic:cNvPicPr>
                       <a:picLocks noChangeAspect="1" noChangeArrowheads="1"/>
                     </pic:cNvPicPr>
@@ -5303,6 +5321,89 @@
       </w:r>
     </w:p>
     <w:p>
+      <w:pPr>
+        <w:pStyle w:val="Prrafodelista"/>
+        <w:ind w:left="360"/>
+      </w:pPr>
+      <w:r>
+        <w:t>Viendo un commit en su interior</w:t>
+      </w:r>
+    </w:p>
+    <w:p>
+      <w:pPr>
+        <w:pStyle w:val="Ttulo4"/>
+        <w:numPr>
+          <w:ilvl w:val="2"/>
+          <w:numId w:val="3"/>
+        </w:numPr>
+      </w:pPr>
+      <w:bookmarkStart w:id="55" w:name="_Toc389062604"/>
+      <w:bookmarkStart w:id="56" w:name="_Toc389062703"/>
+      <w:r>
+        <w:t>Para la creación de la documentación</w:t>
+      </w:r>
+      <w:bookmarkEnd w:id="55"/>
+      <w:bookmarkEnd w:id="56"/>
+    </w:p>
+    <w:p>
+      <w:r>
+        <w:t>Aunque no es programa gratuito ni libre y en su defecto esta la versión de LibreOffice al no saber muy manejar el otro e iba muy justo de tiempo, he optado por hacer una pequeña exepción a la hora de usar este programa y he utilizado el Microsoft Office Word.</w:t>
+      </w:r>
+    </w:p>
+    <w:p>
+      <w:r>
+        <w:rPr>
+          <w:noProof/>
+          <w:lang w:eastAsia="es-ES"/>
+        </w:rPr>
+        <w:drawing>
+          <wp:inline distT="0" distB="0" distL="0" distR="0">
+            <wp:extent cx="5400040" cy="3036040"/>
+            <wp:effectExtent l="19050" t="0" r="0" b="0"/>
+            <wp:docPr id="31" name="Imagen 31"/>
+            <wp:cNvGraphicFramePr>
+              <a:graphicFrameLocks xmlns:a="http://schemas.openxmlformats.org/drawingml/2006/main" noChangeAspect="1"/>
+            </wp:cNvGraphicFramePr>
+            <a:graphic xmlns:a="http://schemas.openxmlformats.org/drawingml/2006/main">
+              <a:graphicData uri="http://schemas.openxmlformats.org/drawingml/2006/picture">
+                <pic:pic xmlns:pic="http://schemas.openxmlformats.org/drawingml/2006/picture">
+                  <pic:nvPicPr>
+                    <pic:cNvPr id="0" name="Picture 31"/>
+                    <pic:cNvPicPr>
+                      <a:picLocks noChangeAspect="1" noChangeArrowheads="1"/>
+                    </pic:cNvPicPr>
+                  </pic:nvPicPr>
+                  <pic:blipFill>
+                    <a:blip r:embed="rId19"/>
+                    <a:srcRect/>
+                    <a:stretch>
+                      <a:fillRect/>
+                    </a:stretch>
+                  </pic:blipFill>
+                  <pic:spPr bwMode="auto">
+                    <a:xfrm>
+                      <a:off x="0" y="0"/>
+                      <a:ext cx="5400040" cy="3036040"/>
+                    </a:xfrm>
+                    <a:prstGeom prst="rect">
+                      <a:avLst/>
+                    </a:prstGeom>
+                    <a:noFill/>
+                    <a:ln w="9525">
+                      <a:noFill/>
+                      <a:miter lim="800000"/>
+                      <a:headEnd/>
+                      <a:tailEnd/>
+                    </a:ln>
+                  </pic:spPr>
+                </pic:pic>
+              </a:graphicData>
+            </a:graphic>
+          </wp:inline>
+        </w:drawing>
+      </w:r>
+    </w:p>
+    <w:p>
       <w:r>
         <w:t>Aquí vemos la interfaz del Office</w:t>
       </w:r>
@@ -5318,8 +5419,8 @@
           <w:lang w:eastAsia="es-ES"/>
         </w:rPr>
       </w:pPr>
-      <w:bookmarkStart w:id="59" w:name="_Toc389062605"/>
-      <w:bookmarkStart w:id="60" w:name="_Toc389062704"/>
+      <w:bookmarkStart w:id="57" w:name="_Toc389062605"/>
+      <w:bookmarkStart w:id="58" w:name="_Toc389062704"/>
       <w:r>
         <w:br w:type="page"/>
       </w:r>
@@ -5332,14 +5433,14 @@
           <w:numId w:val="3"/>
         </w:numPr>
       </w:pPr>
-      <w:bookmarkStart w:id="61" w:name="_Toc389159376"/>
+      <w:bookmarkStart w:id="59" w:name="_Toc389159376"/>
       <w:r>
         <w:lastRenderedPageBreak/>
         <w:t>DISEÑO</w:t>
       </w:r>
+      <w:bookmarkEnd w:id="57"/>
+      <w:bookmarkEnd w:id="58"/>
       <w:bookmarkEnd w:id="59"/>
-      <w:bookmarkEnd w:id="60"/>
-      <w:bookmarkEnd w:id="61"/>
     </w:p>
     <w:p>
       <w:pPr>
@@ -5349,15 +5450,15 @@
           <w:numId w:val="3"/>
         </w:numPr>
       </w:pPr>
-      <w:bookmarkStart w:id="62" w:name="_Toc389062606"/>
-      <w:bookmarkStart w:id="63" w:name="_Toc389062705"/>
-      <w:bookmarkStart w:id="64" w:name="_Toc389159377"/>
+      <w:bookmarkStart w:id="60" w:name="_Toc389062606"/>
+      <w:bookmarkStart w:id="61" w:name="_Toc389062705"/>
+      <w:bookmarkStart w:id="62" w:name="_Toc389159377"/>
       <w:r>
         <w:t>Entorno de la red</w:t>
       </w:r>
+      <w:bookmarkEnd w:id="60"/>
+      <w:bookmarkEnd w:id="61"/>
       <w:bookmarkEnd w:id="62"/>
-      <w:bookmarkEnd w:id="63"/>
-      <w:bookmarkEnd w:id="64"/>
     </w:p>
     <w:p>
       <w:r>
@@ -5388,7 +5489,7 @@
                     </pic:cNvPicPr>
                   </pic:nvPicPr>
                   <pic:blipFill>
-                    <a:blip r:embed="rId19"/>
+                    <a:blip r:embed="rId20"/>
                     <a:srcRect l="51852" t="30408" r="18342" b="31975"/>
                     <a:stretch>
                       <a:fillRect/>
@@ -5433,8 +5534,8 @@
           <w:lang w:eastAsia="es-ES"/>
         </w:rPr>
       </w:pPr>
-      <w:bookmarkStart w:id="65" w:name="_Toc389062607"/>
-      <w:bookmarkStart w:id="66" w:name="_Toc389062706"/>
+      <w:bookmarkStart w:id="63" w:name="_Toc389062607"/>
+      <w:bookmarkStart w:id="64" w:name="_Toc389062706"/>
       <w:r>
         <w:br w:type="page"/>
       </w:r>
@@ -5447,17 +5548,17 @@
           <w:numId w:val="3"/>
         </w:numPr>
       </w:pPr>
-      <w:bookmarkStart w:id="67" w:name="_Toc389159378"/>
+      <w:bookmarkStart w:id="65" w:name="_Toc389159378"/>
       <w:r>
         <w:lastRenderedPageBreak/>
         <w:t>Diseño de</w:t>
       </w:r>
+      <w:bookmarkEnd w:id="63"/>
+      <w:bookmarkEnd w:id="64"/>
+      <w:r>
+        <w:t xml:space="preserve"> los actores</w:t>
+      </w:r>
       <w:bookmarkEnd w:id="65"/>
-      <w:bookmarkEnd w:id="66"/>
-      <w:r>
-        <w:t xml:space="preserve"> los actores</w:t>
-      </w:r>
-      <w:bookmarkEnd w:id="67"/>
     </w:p>
     <w:p>
       <w:r>
@@ -5556,7 +5657,7 @@
                     </pic:cNvPicPr>
                   </pic:nvPicPr>
                   <pic:blipFill>
-                    <a:blip r:embed="rId20"/>
+                    <a:blip r:embed="rId21"/>
                     <a:srcRect/>
                     <a:stretch>
                       <a:fillRect/>
@@ -5612,7 +5713,7 @@
                     </pic:cNvPicPr>
                   </pic:nvPicPr>
                   <pic:blipFill>
-                    <a:blip r:embed="rId21"/>
+                    <a:blip r:embed="rId22"/>
                     <a:srcRect l="15344" t="20082" r="43739" b="30653"/>
                     <a:stretch>
                       <a:fillRect/>
@@ -5649,16 +5750,17 @@
           <w:numId w:val="3"/>
         </w:numPr>
       </w:pPr>
-      <w:bookmarkStart w:id="68" w:name="_Toc389159379"/>
+      <w:bookmarkStart w:id="66" w:name="_Toc389159379"/>
       <w:r>
         <w:t>Diseño del jugador</w:t>
       </w:r>
-      <w:bookmarkEnd w:id="68"/>
+      <w:bookmarkEnd w:id="66"/>
     </w:p>
     <w:p>
       <w:r>
         <w:rPr>
           <w:noProof/>
+          <w:lang w:eastAsia="es-ES"/>
         </w:rPr>
         <w:drawing>
           <wp:inline distT="0" distB="0" distL="0" distR="0">
@@ -5673,56 +5775,6 @@
                 <pic:pic xmlns:pic="http://schemas.openxmlformats.org/drawingml/2006/picture">
                   <pic:nvPicPr>
                     <pic:cNvPr id="0" name="Picture 37" descr="C:\Users\Degor\git\ZombieGame\res\player0.png"/>
-                    <pic:cNvPicPr>
-                      <a:picLocks noChangeAspect="1" noChangeArrowheads="1"/>
-                    </pic:cNvPicPr>
-                  </pic:nvPicPr>
-                  <pic:blipFill>
-                    <a:blip r:embed="rId22"/>
-                    <a:srcRect/>
-                    <a:stretch>
-                      <a:fillRect/>
-                    </a:stretch>
-                  </pic:blipFill>
-                  <pic:spPr bwMode="auto">
-                    <a:xfrm>
-                      <a:off x="0" y="0"/>
-                      <a:ext cx="409575" cy="409575"/>
-                    </a:xfrm>
-                    <a:prstGeom prst="rect">
-                      <a:avLst/>
-                    </a:prstGeom>
-                    <a:noFill/>
-                    <a:ln w="9525">
-                      <a:noFill/>
-                      <a:miter lim="800000"/>
-                      <a:headEnd/>
-                      <a:tailEnd/>
-                    </a:ln>
-                  </pic:spPr>
-                </pic:pic>
-              </a:graphicData>
-            </a:graphic>
-          </wp:inline>
-        </w:drawing>
-      </w:r>
-      <w:r>
-        <w:rPr>
-          <w:noProof/>
-        </w:rPr>
-        <w:drawing>
-          <wp:inline distT="0" distB="0" distL="0" distR="0">
-            <wp:extent cx="409575" cy="409575"/>
-            <wp:effectExtent l="19050" t="0" r="9525" b="0"/>
-            <wp:docPr id="38" name="Imagen 38" descr="C:\Users\Degor\git\ZombieGame\res\player1.png"/>
-            <wp:cNvGraphicFramePr>
-              <a:graphicFrameLocks xmlns:a="http://schemas.openxmlformats.org/drawingml/2006/main" noChangeAspect="1"/>
-            </wp:cNvGraphicFramePr>
-            <a:graphic xmlns:a="http://schemas.openxmlformats.org/drawingml/2006/main">
-              <a:graphicData uri="http://schemas.openxmlformats.org/drawingml/2006/picture">
-                <pic:pic xmlns:pic="http://schemas.openxmlformats.org/drawingml/2006/picture">
-                  <pic:nvPicPr>
-                    <pic:cNvPr id="0" name="Picture 38" descr="C:\Users\Degor\git\ZombieGame\res\player1.png"/>
                     <pic:cNvPicPr>
                       <a:picLocks noChangeAspect="1" noChangeArrowheads="1"/>
                     </pic:cNvPicPr>
@@ -5759,12 +5811,13 @@
       <w:r>
         <w:rPr>
           <w:noProof/>
+          <w:lang w:eastAsia="es-ES"/>
         </w:rPr>
         <w:drawing>
           <wp:inline distT="0" distB="0" distL="0" distR="0">
             <wp:extent cx="409575" cy="409575"/>
-            <wp:effectExtent l="0" t="0" r="0" b="0"/>
-            <wp:docPr id="39" name="Imagen 39" descr="C:\Users\Degor\git\ZombieGame\res\player2.png"/>
+            <wp:effectExtent l="19050" t="0" r="9525" b="0"/>
+            <wp:docPr id="38" name="Imagen 38" descr="C:\Users\Degor\git\ZombieGame\res\player1.png"/>
             <wp:cNvGraphicFramePr>
               <a:graphicFrameLocks xmlns:a="http://schemas.openxmlformats.org/drawingml/2006/main" noChangeAspect="1"/>
             </wp:cNvGraphicFramePr>
@@ -5772,7 +5825,7 @@
               <a:graphicData uri="http://schemas.openxmlformats.org/drawingml/2006/picture">
                 <pic:pic xmlns:pic="http://schemas.openxmlformats.org/drawingml/2006/picture">
                   <pic:nvPicPr>
-                    <pic:cNvPr id="0" name="Picture 39" descr="C:\Users\Degor\git\ZombieGame\res\player2.png"/>
+                    <pic:cNvPr id="0" name="Picture 38" descr="C:\Users\Degor\git\ZombieGame\res\player1.png"/>
                     <pic:cNvPicPr>
                       <a:picLocks noChangeAspect="1" noChangeArrowheads="1"/>
                     </pic:cNvPicPr>
@@ -5809,12 +5862,13 @@
       <w:r>
         <w:rPr>
           <w:noProof/>
+          <w:lang w:eastAsia="es-ES"/>
         </w:rPr>
         <w:drawing>
           <wp:inline distT="0" distB="0" distL="0" distR="0">
             <wp:extent cx="409575" cy="409575"/>
-            <wp:effectExtent l="19050" t="0" r="9525" b="0"/>
-            <wp:docPr id="40" name="Imagen 40" descr="C:\Users\Degor\git\ZombieGame\res\player3.png"/>
+            <wp:effectExtent l="0" t="0" r="0" b="0"/>
+            <wp:docPr id="39" name="Imagen 39" descr="C:\Users\Degor\git\ZombieGame\res\player2.png"/>
             <wp:cNvGraphicFramePr>
               <a:graphicFrameLocks xmlns:a="http://schemas.openxmlformats.org/drawingml/2006/main" noChangeAspect="1"/>
             </wp:cNvGraphicFramePr>
@@ -5822,7 +5876,7 @@
               <a:graphicData uri="http://schemas.openxmlformats.org/drawingml/2006/picture">
                 <pic:pic xmlns:pic="http://schemas.openxmlformats.org/drawingml/2006/picture">
                   <pic:nvPicPr>
-                    <pic:cNvPr id="0" name="Picture 40" descr="C:\Users\Degor\git\ZombieGame\res\player3.png"/>
+                    <pic:cNvPr id="0" name="Picture 39" descr="C:\Users\Degor\git\ZombieGame\res\player2.png"/>
                     <pic:cNvPicPr>
                       <a:picLocks noChangeAspect="1" noChangeArrowheads="1"/>
                     </pic:cNvPicPr>
@@ -5856,6 +5910,57 @@
           </wp:inline>
         </w:drawing>
       </w:r>
+      <w:r>
+        <w:rPr>
+          <w:noProof/>
+          <w:lang w:eastAsia="es-ES"/>
+        </w:rPr>
+        <w:drawing>
+          <wp:inline distT="0" distB="0" distL="0" distR="0">
+            <wp:extent cx="409575" cy="409575"/>
+            <wp:effectExtent l="19050" t="0" r="9525" b="0"/>
+            <wp:docPr id="40" name="Imagen 40" descr="C:\Users\Degor\git\ZombieGame\res\player3.png"/>
+            <wp:cNvGraphicFramePr>
+              <a:graphicFrameLocks xmlns:a="http://schemas.openxmlformats.org/drawingml/2006/main" noChangeAspect="1"/>
+            </wp:cNvGraphicFramePr>
+            <a:graphic xmlns:a="http://schemas.openxmlformats.org/drawingml/2006/main">
+              <a:graphicData uri="http://schemas.openxmlformats.org/drawingml/2006/picture">
+                <pic:pic xmlns:pic="http://schemas.openxmlformats.org/drawingml/2006/picture">
+                  <pic:nvPicPr>
+                    <pic:cNvPr id="0" name="Picture 40" descr="C:\Users\Degor\git\ZombieGame\res\player3.png"/>
+                    <pic:cNvPicPr>
+                      <a:picLocks noChangeAspect="1" noChangeArrowheads="1"/>
+                    </pic:cNvPicPr>
+                  </pic:nvPicPr>
+                  <pic:blipFill>
+                    <a:blip r:embed="rId26"/>
+                    <a:srcRect/>
+                    <a:stretch>
+                      <a:fillRect/>
+                    </a:stretch>
+                  </pic:blipFill>
+                  <pic:spPr bwMode="auto">
+                    <a:xfrm>
+                      <a:off x="0" y="0"/>
+                      <a:ext cx="409575" cy="409575"/>
+                    </a:xfrm>
+                    <a:prstGeom prst="rect">
+                      <a:avLst/>
+                    </a:prstGeom>
+                    <a:noFill/>
+                    <a:ln w="9525">
+                      <a:noFill/>
+                      <a:miter lim="800000"/>
+                      <a:headEnd/>
+                      <a:tailEnd/>
+                    </a:ln>
+                  </pic:spPr>
+                </pic:pic>
+              </a:graphicData>
+            </a:graphic>
+          </wp:inline>
+        </w:drawing>
+      </w:r>
     </w:p>
     <w:p>
       <w:r>
@@ -5870,7 +5975,7 @@
         </w:rPr>
         <w:pict>
           <v:shape id="Imagen 44" o:spid="_x0000_i1025" type="#_x0000_t75" style="width:3pt;height:3pt;visibility:visible;mso-wrap-style:square" o:bullet="t">
-            <v:imagedata r:id="rId26" o:title="bullet"/>
+            <v:imagedata r:id="rId27" o:title="bullet"/>
           </v:shape>
         </w:pict>
       </w:r>
@@ -5900,7 +6005,7 @@
                     </pic:cNvPicPr>
                   </pic:nvPicPr>
                   <pic:blipFill>
-                    <a:blip r:embed="rId27"/>
+                    <a:blip r:embed="rId28"/>
                     <a:srcRect/>
                     <a:stretch>
                       <a:fillRect/>
@@ -5981,8 +6086,8 @@
           <w:lang w:eastAsia="es-ES"/>
         </w:rPr>
       </w:pPr>
-      <w:bookmarkStart w:id="69" w:name="_Toc389062608"/>
-      <w:bookmarkStart w:id="70" w:name="_Toc389062707"/>
+      <w:bookmarkStart w:id="67" w:name="_Toc389062608"/>
+      <w:bookmarkStart w:id="68" w:name="_Toc389062707"/>
       <w:r>
         <w:br w:type="page"/>
       </w:r>
@@ -5995,14 +6100,14 @@
           <w:numId w:val="3"/>
         </w:numPr>
       </w:pPr>
-      <w:bookmarkStart w:id="71" w:name="_Toc389159380"/>
+      <w:bookmarkStart w:id="69" w:name="_Toc389159380"/>
       <w:r>
         <w:lastRenderedPageBreak/>
         <w:t>Diseño del zombie</w:t>
       </w:r>
+      <w:bookmarkEnd w:id="67"/>
+      <w:bookmarkEnd w:id="68"/>
       <w:bookmarkEnd w:id="69"/>
-      <w:bookmarkEnd w:id="70"/>
-      <w:bookmarkEnd w:id="71"/>
     </w:p>
     <w:p>
       <w:r>
@@ -6023,57 +6128,6 @@
                 <pic:pic xmlns:pic="http://schemas.openxmlformats.org/drawingml/2006/picture">
                   <pic:nvPicPr>
                     <pic:cNvPr id="0" name="Picture 50" descr="C:\Users\Degor\git\ZombieGame\res\basicZombie0.png"/>
-                    <pic:cNvPicPr>
-                      <a:picLocks noChangeAspect="1" noChangeArrowheads="1"/>
-                    </pic:cNvPicPr>
-                  </pic:nvPicPr>
-                  <pic:blipFill>
-                    <a:blip r:embed="rId28"/>
-                    <a:srcRect/>
-                    <a:stretch>
-                      <a:fillRect/>
-                    </a:stretch>
-                  </pic:blipFill>
-                  <pic:spPr bwMode="auto">
-                    <a:xfrm>
-                      <a:off x="0" y="0"/>
-                      <a:ext cx="304800" cy="409575"/>
-                    </a:xfrm>
-                    <a:prstGeom prst="rect">
-                      <a:avLst/>
-                    </a:prstGeom>
-                    <a:noFill/>
-                    <a:ln w="9525">
-                      <a:noFill/>
-                      <a:miter lim="800000"/>
-                      <a:headEnd/>
-                      <a:tailEnd/>
-                    </a:ln>
-                  </pic:spPr>
-                </pic:pic>
-              </a:graphicData>
-            </a:graphic>
-          </wp:inline>
-        </w:drawing>
-      </w:r>
-      <w:r>
-        <w:rPr>
-          <w:noProof/>
-          <w:lang w:eastAsia="es-ES"/>
-        </w:rPr>
-        <w:drawing>
-          <wp:inline distT="0" distB="0" distL="0" distR="0">
-            <wp:extent cx="304800" cy="409575"/>
-            <wp:effectExtent l="19050" t="0" r="0" b="0"/>
-            <wp:docPr id="51" name="Imagen 51" descr="C:\Users\Degor\git\ZombieGame\res\basicZombie1.png"/>
-            <wp:cNvGraphicFramePr>
-              <a:graphicFrameLocks xmlns:a="http://schemas.openxmlformats.org/drawingml/2006/main" noChangeAspect="1"/>
-            </wp:cNvGraphicFramePr>
-            <a:graphic xmlns:a="http://schemas.openxmlformats.org/drawingml/2006/main">
-              <a:graphicData uri="http://schemas.openxmlformats.org/drawingml/2006/picture">
-                <pic:pic xmlns:pic="http://schemas.openxmlformats.org/drawingml/2006/picture">
-                  <pic:nvPicPr>
-                    <pic:cNvPr id="0" name="Picture 51" descr="C:\Users\Degor\git\ZombieGame\res\basicZombie1.png"/>
                     <pic:cNvPicPr>
                       <a:picLocks noChangeAspect="1" noChangeArrowheads="1"/>
                     </pic:cNvPicPr>
@@ -6116,7 +6170,7 @@
           <wp:inline distT="0" distB="0" distL="0" distR="0">
             <wp:extent cx="304800" cy="409575"/>
             <wp:effectExtent l="19050" t="0" r="0" b="0"/>
-            <wp:docPr id="52" name="Imagen 52" descr="C:\Users\Degor\git\ZombieGame\res\basicZombie2.png"/>
+            <wp:docPr id="51" name="Imagen 51" descr="C:\Users\Degor\git\ZombieGame\res\basicZombie1.png"/>
             <wp:cNvGraphicFramePr>
               <a:graphicFrameLocks xmlns:a="http://schemas.openxmlformats.org/drawingml/2006/main" noChangeAspect="1"/>
             </wp:cNvGraphicFramePr>
@@ -6124,7 +6178,7 @@
               <a:graphicData uri="http://schemas.openxmlformats.org/drawingml/2006/picture">
                 <pic:pic xmlns:pic="http://schemas.openxmlformats.org/drawingml/2006/picture">
                   <pic:nvPicPr>
-                    <pic:cNvPr id="0" name="Picture 52" descr="C:\Users\Degor\git\ZombieGame\res\basicZombie2.png"/>
+                    <pic:cNvPr id="0" name="Picture 51" descr="C:\Users\Degor\git\ZombieGame\res\basicZombie1.png"/>
                     <pic:cNvPicPr>
                       <a:picLocks noChangeAspect="1" noChangeArrowheads="1"/>
                     </pic:cNvPicPr>
@@ -6167,7 +6221,7 @@
           <wp:inline distT="0" distB="0" distL="0" distR="0">
             <wp:extent cx="304800" cy="409575"/>
             <wp:effectExtent l="19050" t="0" r="0" b="0"/>
-            <wp:docPr id="53" name="Imagen 53" descr="C:\Users\Degor\git\ZombieGame\res\basicZombie3.png"/>
+            <wp:docPr id="52" name="Imagen 52" descr="C:\Users\Degor\git\ZombieGame\res\basicZombie2.png"/>
             <wp:cNvGraphicFramePr>
               <a:graphicFrameLocks xmlns:a="http://schemas.openxmlformats.org/drawingml/2006/main" noChangeAspect="1"/>
             </wp:cNvGraphicFramePr>
@@ -6175,7 +6229,7 @@
               <a:graphicData uri="http://schemas.openxmlformats.org/drawingml/2006/picture">
                 <pic:pic xmlns:pic="http://schemas.openxmlformats.org/drawingml/2006/picture">
                   <pic:nvPicPr>
-                    <pic:cNvPr id="0" name="Picture 53" descr="C:\Users\Degor\git\ZombieGame\res\basicZombie3.png"/>
+                    <pic:cNvPr id="0" name="Picture 52" descr="C:\Users\Degor\git\ZombieGame\res\basicZombie2.png"/>
                     <pic:cNvPicPr>
                       <a:picLocks noChangeAspect="1" noChangeArrowheads="1"/>
                     </pic:cNvPicPr>
@@ -6209,6 +6263,57 @@
           </wp:inline>
         </w:drawing>
       </w:r>
+      <w:r>
+        <w:rPr>
+          <w:noProof/>
+          <w:lang w:eastAsia="es-ES"/>
+        </w:rPr>
+        <w:drawing>
+          <wp:inline distT="0" distB="0" distL="0" distR="0">
+            <wp:extent cx="304800" cy="409575"/>
+            <wp:effectExtent l="19050" t="0" r="0" b="0"/>
+            <wp:docPr id="53" name="Imagen 53" descr="C:\Users\Degor\git\ZombieGame\res\basicZombie3.png"/>
+            <wp:cNvGraphicFramePr>
+              <a:graphicFrameLocks xmlns:a="http://schemas.openxmlformats.org/drawingml/2006/main" noChangeAspect="1"/>
+            </wp:cNvGraphicFramePr>
+            <a:graphic xmlns:a="http://schemas.openxmlformats.org/drawingml/2006/main">
+              <a:graphicData uri="http://schemas.openxmlformats.org/drawingml/2006/picture">
+                <pic:pic xmlns:pic="http://schemas.openxmlformats.org/drawingml/2006/picture">
+                  <pic:nvPicPr>
+                    <pic:cNvPr id="0" name="Picture 53" descr="C:\Users\Degor\git\ZombieGame\res\basicZombie3.png"/>
+                    <pic:cNvPicPr>
+                      <a:picLocks noChangeAspect="1" noChangeArrowheads="1"/>
+                    </pic:cNvPicPr>
+                  </pic:nvPicPr>
+                  <pic:blipFill>
+                    <a:blip r:embed="rId32"/>
+                    <a:srcRect/>
+                    <a:stretch>
+                      <a:fillRect/>
+                    </a:stretch>
+                  </pic:blipFill>
+                  <pic:spPr bwMode="auto">
+                    <a:xfrm>
+                      <a:off x="0" y="0"/>
+                      <a:ext cx="304800" cy="409575"/>
+                    </a:xfrm>
+                    <a:prstGeom prst="rect">
+                      <a:avLst/>
+                    </a:prstGeom>
+                    <a:noFill/>
+                    <a:ln w="9525">
+                      <a:noFill/>
+                      <a:miter lim="800000"/>
+                      <a:headEnd/>
+                      <a:tailEnd/>
+                    </a:ln>
+                  </pic:spPr>
+                </pic:pic>
+              </a:graphicData>
+            </a:graphic>
+          </wp:inline>
+        </w:drawing>
+      </w:r>
     </w:p>
     <w:p>
       <w:r>
@@ -6239,7 +6344,7 @@
                     </pic:cNvPicPr>
                   </pic:nvPicPr>
                   <pic:blipFill>
-                    <a:blip r:embed="rId32"/>
+                    <a:blip r:embed="rId33"/>
                     <a:srcRect l="29453" t="13793" r="39330" b="21813"/>
                     <a:stretch>
                       <a:fillRect/>
@@ -6297,7 +6402,7 @@
                     </pic:cNvPicPr>
                   </pic:nvPicPr>
                   <pic:blipFill>
-                    <a:blip r:embed="rId33"/>
+                    <a:blip r:embed="rId34"/>
                     <a:srcRect l="32628" t="25427" r="45679" b="55110"/>
                     <a:stretch>
                       <a:fillRect/>
@@ -6337,8 +6442,8 @@
           <w:lang w:eastAsia="es-ES"/>
         </w:rPr>
       </w:pPr>
-      <w:bookmarkStart w:id="72" w:name="_Toc389062609"/>
-      <w:bookmarkStart w:id="73" w:name="_Toc389062708"/>
+      <w:bookmarkStart w:id="70" w:name="_Toc389062609"/>
+      <w:bookmarkStart w:id="71" w:name="_Toc389062708"/>
       <w:r>
         <w:br w:type="page"/>
       </w:r>
@@ -6351,14 +6456,14 @@
           <w:numId w:val="3"/>
         </w:numPr>
       </w:pPr>
-      <w:bookmarkStart w:id="74" w:name="_Toc389159381"/>
+      <w:bookmarkStart w:id="72" w:name="_Toc389159381"/>
       <w:r>
         <w:lastRenderedPageBreak/>
         <w:t>Diseño del jefe</w:t>
       </w:r>
+      <w:bookmarkEnd w:id="70"/>
+      <w:bookmarkEnd w:id="71"/>
       <w:bookmarkEnd w:id="72"/>
-      <w:bookmarkEnd w:id="73"/>
-      <w:bookmarkEnd w:id="74"/>
     </w:p>
     <w:p>
       <w:r>
@@ -6379,57 +6484,6 @@
                 <pic:pic xmlns:pic="http://schemas.openxmlformats.org/drawingml/2006/picture">
                   <pic:nvPicPr>
                     <pic:cNvPr id="0" name="Picture 64" descr="C:\Users\Degor\git\ZombieGame\res\boss0.png"/>
-                    <pic:cNvPicPr>
-                      <a:picLocks noChangeAspect="1" noChangeArrowheads="1"/>
-                    </pic:cNvPicPr>
-                  </pic:nvPicPr>
-                  <pic:blipFill>
-                    <a:blip r:embed="rId34"/>
-                    <a:srcRect/>
-                    <a:stretch>
-                      <a:fillRect/>
-                    </a:stretch>
-                  </pic:blipFill>
-                  <pic:spPr bwMode="auto">
-                    <a:xfrm>
-                      <a:off x="0" y="0"/>
-                      <a:ext cx="342900" cy="238125"/>
-                    </a:xfrm>
-                    <a:prstGeom prst="rect">
-                      <a:avLst/>
-                    </a:prstGeom>
-                    <a:noFill/>
-                    <a:ln w="9525">
-                      <a:noFill/>
-                      <a:miter lim="800000"/>
-                      <a:headEnd/>
-                      <a:tailEnd/>
-                    </a:ln>
-                  </pic:spPr>
-                </pic:pic>
-              </a:graphicData>
-            </a:graphic>
-          </wp:inline>
-        </w:drawing>
-      </w:r>
-      <w:r>
-        <w:rPr>
-          <w:noProof/>
-          <w:lang w:eastAsia="es-ES"/>
-        </w:rPr>
-        <w:drawing>
-          <wp:inline distT="0" distB="0" distL="0" distR="0">
-            <wp:extent cx="342900" cy="238125"/>
-            <wp:effectExtent l="19050" t="0" r="0" b="0"/>
-            <wp:docPr id="65" name="Imagen 65" descr="C:\Users\Degor\git\ZombieGame\res\boss2.png"/>
-            <wp:cNvGraphicFramePr>
-              <a:graphicFrameLocks xmlns:a="http://schemas.openxmlformats.org/drawingml/2006/main" noChangeAspect="1"/>
-            </wp:cNvGraphicFramePr>
-            <a:graphic xmlns:a="http://schemas.openxmlformats.org/drawingml/2006/main">
-              <a:graphicData uri="http://schemas.openxmlformats.org/drawingml/2006/picture">
-                <pic:pic xmlns:pic="http://schemas.openxmlformats.org/drawingml/2006/picture">
-                  <pic:nvPicPr>
-                    <pic:cNvPr id="0" name="Picture 65" descr="C:\Users\Degor\git\ZombieGame\res\boss2.png"/>
                     <pic:cNvPicPr>
                       <a:picLocks noChangeAspect="1" noChangeArrowheads="1"/>
                     </pic:cNvPicPr>
@@ -6463,6 +6517,57 @@
           </wp:inline>
         </w:drawing>
       </w:r>
+      <w:r>
+        <w:rPr>
+          <w:noProof/>
+          <w:lang w:eastAsia="es-ES"/>
+        </w:rPr>
+        <w:drawing>
+          <wp:inline distT="0" distB="0" distL="0" distR="0">
+            <wp:extent cx="342900" cy="238125"/>
+            <wp:effectExtent l="19050" t="0" r="0" b="0"/>
+            <wp:docPr id="65" name="Imagen 65" descr="C:\Users\Degor\git\ZombieGame\res\boss2.png"/>
+            <wp:cNvGraphicFramePr>
+              <a:graphicFrameLocks xmlns:a="http://schemas.openxmlformats.org/drawingml/2006/main" noChangeAspect="1"/>
+            </wp:cNvGraphicFramePr>
+            <a:graphic xmlns:a="http://schemas.openxmlformats.org/drawingml/2006/main">
+              <a:graphicData uri="http://schemas.openxmlformats.org/drawingml/2006/picture">
+                <pic:pic xmlns:pic="http://schemas.openxmlformats.org/drawingml/2006/picture">
+                  <pic:nvPicPr>
+                    <pic:cNvPr id="0" name="Picture 65" descr="C:\Users\Degor\git\ZombieGame\res\boss2.png"/>
+                    <pic:cNvPicPr>
+                      <a:picLocks noChangeAspect="1" noChangeArrowheads="1"/>
+                    </pic:cNvPicPr>
+                  </pic:nvPicPr>
+                  <pic:blipFill>
+                    <a:blip r:embed="rId36"/>
+                    <a:srcRect/>
+                    <a:stretch>
+                      <a:fillRect/>
+                    </a:stretch>
+                  </pic:blipFill>
+                  <pic:spPr bwMode="auto">
+                    <a:xfrm>
+                      <a:off x="0" y="0"/>
+                      <a:ext cx="342900" cy="238125"/>
+                    </a:xfrm>
+                    <a:prstGeom prst="rect">
+                      <a:avLst/>
+                    </a:prstGeom>
+                    <a:noFill/>
+                    <a:ln w="9525">
+                      <a:noFill/>
+                      <a:miter lim="800000"/>
+                      <a:headEnd/>
+                      <a:tailEnd/>
+                    </a:ln>
+                  </pic:spPr>
+                </pic:pic>
+              </a:graphicData>
+            </a:graphic>
+          </wp:inline>
+        </w:drawing>
+      </w:r>
     </w:p>
     <w:p>
       <w:r>
@@ -6493,7 +6598,7 @@
                     </pic:cNvPicPr>
                   </pic:nvPicPr>
                   <pic:blipFill>
-                    <a:blip r:embed="rId36"/>
+                    <a:blip r:embed="rId37"/>
                     <a:srcRect/>
                     <a:stretch>
                       <a:fillRect/>
@@ -6544,7 +6649,7 @@
                     </pic:cNvPicPr>
                   </pic:nvPicPr>
                   <pic:blipFill>
-                    <a:blip r:embed="rId37"/>
+                    <a:blip r:embed="rId38"/>
                     <a:srcRect/>
                     <a:stretch>
                       <a:fillRect/>
@@ -6595,7 +6700,7 @@
                     </pic:cNvPicPr>
                   </pic:nvPicPr>
                   <pic:blipFill>
-                    <a:blip r:embed="rId38"/>
+                    <a:blip r:embed="rId39"/>
                     <a:srcRect/>
                     <a:stretch>
                       <a:fillRect/>
@@ -6646,7 +6751,7 @@
                     </pic:cNvPicPr>
                   </pic:nvPicPr>
                   <pic:blipFill>
-                    <a:blip r:embed="rId39"/>
+                    <a:blip r:embed="rId40"/>
                     <a:srcRect/>
                     <a:stretch>
                       <a:fillRect/>
@@ -6704,7 +6809,7 @@
                     </pic:cNvPicPr>
                   </pic:nvPicPr>
                   <pic:blipFill>
-                    <a:blip r:embed="rId40"/>
+                    <a:blip r:embed="rId41"/>
                     <a:srcRect l="32804" t="23197" r="30864" b="22571"/>
                     <a:stretch>
                       <a:fillRect/>
@@ -6758,7 +6863,7 @@
                     </pic:cNvPicPr>
                   </pic:nvPicPr>
                   <pic:blipFill>
-                    <a:blip r:embed="rId41"/>
+                    <a:blip r:embed="rId42"/>
                     <a:srcRect l="31393" t="14107" r="24339" b="12226"/>
                     <a:stretch>
                       <a:fillRect/>
@@ -6798,8 +6903,8 @@
           <w:lang w:eastAsia="es-ES"/>
         </w:rPr>
       </w:pPr>
-      <w:bookmarkStart w:id="75" w:name="_Toc389062610"/>
-      <w:bookmarkStart w:id="76" w:name="_Toc389062709"/>
+      <w:bookmarkStart w:id="73" w:name="_Toc389062610"/>
+      <w:bookmarkStart w:id="74" w:name="_Toc389062709"/>
       <w:r>
         <w:rPr>
           <w:noProof/>
@@ -6823,7 +6928,7 @@
                     </pic:cNvPicPr>
                   </pic:nvPicPr>
                   <pic:blipFill>
-                    <a:blip r:embed="rId42"/>
+                    <a:blip r:embed="rId43"/>
                     <a:srcRect l="30335" t="21317" r="39330" b="21003"/>
                     <a:stretch>
                       <a:fillRect/>
@@ -6863,14 +6968,14 @@
           <w:numId w:val="3"/>
         </w:numPr>
       </w:pPr>
-      <w:bookmarkStart w:id="77" w:name="_Toc389159382"/>
+      <w:bookmarkStart w:id="75" w:name="_Toc389159382"/>
       <w:r>
         <w:lastRenderedPageBreak/>
         <w:t>Diseño de los proyectiles</w:t>
       </w:r>
+      <w:bookmarkEnd w:id="73"/>
+      <w:bookmarkEnd w:id="74"/>
       <w:bookmarkEnd w:id="75"/>
-      <w:bookmarkEnd w:id="76"/>
-      <w:bookmarkEnd w:id="77"/>
     </w:p>
     <w:p>
       <w:r>
@@ -6899,7 +7004,7 @@
                     </pic:cNvPicPr>
                   </pic:nvPicPr>
                   <pic:blipFill>
-                    <a:blip r:embed="rId43"/>
+                    <a:blip r:embed="rId44"/>
                     <a:srcRect/>
                     <a:stretch>
                       <a:fillRect/>
@@ -6953,7 +7058,7 @@
                     </pic:cNvPicPr>
                   </pic:nvPicPr>
                   <pic:blipFill>
-                    <a:blip r:embed="rId36"/>
+                    <a:blip r:embed="rId37"/>
                     <a:srcRect/>
                     <a:stretch>
                       <a:fillRect/>
@@ -7009,7 +7114,7 @@
                     </pic:cNvPicPr>
                   </pic:nvPicPr>
                   <pic:blipFill>
-                    <a:blip r:embed="rId27"/>
+                    <a:blip r:embed="rId28"/>
                     <a:srcRect/>
                     <a:stretch>
                       <a:fillRect/>
@@ -7063,7 +7168,7 @@
                     </pic:cNvPicPr>
                   </pic:nvPicPr>
                   <pic:blipFill>
-                    <a:blip r:embed="rId44"/>
+                    <a:blip r:embed="rId45"/>
                     <a:srcRect/>
                     <a:stretch>
                       <a:fillRect/>
@@ -7103,15 +7208,15 @@
           <w:numId w:val="3"/>
         </w:numPr>
       </w:pPr>
-      <w:bookmarkStart w:id="78" w:name="_Toc389062611"/>
-      <w:bookmarkStart w:id="79" w:name="_Toc389062710"/>
-      <w:bookmarkStart w:id="80" w:name="_Toc389159383"/>
+      <w:bookmarkStart w:id="76" w:name="_Toc389062611"/>
+      <w:bookmarkStart w:id="77" w:name="_Toc389062710"/>
+      <w:bookmarkStart w:id="78" w:name="_Toc389159383"/>
       <w:r>
         <w:t>Diseño del escenario</w:t>
       </w:r>
+      <w:bookmarkEnd w:id="76"/>
+      <w:bookmarkEnd w:id="77"/>
       <w:bookmarkEnd w:id="78"/>
-      <w:bookmarkEnd w:id="79"/>
-      <w:bookmarkEnd w:id="80"/>
     </w:p>
     <w:p>
       <w:r>
@@ -7142,7 +7247,7 @@
                     </pic:cNvPicPr>
                   </pic:nvPicPr>
                   <pic:blipFill>
-                    <a:blip r:embed="rId45"/>
+                    <a:blip r:embed="rId46"/>
                     <a:srcRect/>
                     <a:stretch>
                       <a:fillRect/>
@@ -7198,7 +7303,7 @@
                     </pic:cNvPicPr>
                   </pic:nvPicPr>
                   <pic:blipFill>
-                    <a:blip r:embed="rId20"/>
+                    <a:blip r:embed="rId21"/>
                     <a:srcRect/>
                     <a:stretch>
                       <a:fillRect/>
@@ -7252,7 +7357,7 @@
                     </pic:cNvPicPr>
                   </pic:nvPicPr>
                   <pic:blipFill>
-                    <a:blip r:embed="rId46"/>
+                    <a:blip r:embed="rId47"/>
                     <a:srcRect/>
                     <a:stretch>
                       <a:fillRect/>
@@ -7295,8 +7400,8 @@
           <w:lang w:eastAsia="es-ES"/>
         </w:rPr>
       </w:pPr>
-      <w:bookmarkStart w:id="81" w:name="_Toc389062612"/>
-      <w:bookmarkStart w:id="82" w:name="_Toc389062711"/>
+      <w:bookmarkStart w:id="79" w:name="_Toc389062612"/>
+      <w:bookmarkStart w:id="80" w:name="_Toc389062711"/>
       <w:r>
         <w:br w:type="page"/>
       </w:r>
@@ -7309,14 +7414,14 @@
           <w:numId w:val="3"/>
         </w:numPr>
       </w:pPr>
-      <w:bookmarkStart w:id="83" w:name="_Toc389159384"/>
+      <w:bookmarkStart w:id="81" w:name="_Toc389159384"/>
       <w:r>
         <w:lastRenderedPageBreak/>
         <w:t>CONCLUSIONES</w:t>
       </w:r>
+      <w:bookmarkEnd w:id="79"/>
+      <w:bookmarkEnd w:id="80"/>
       <w:bookmarkEnd w:id="81"/>
-      <w:bookmarkEnd w:id="82"/>
-      <w:bookmarkEnd w:id="83"/>
     </w:p>
     <w:p>
       <w:r>
@@ -7344,8 +7449,8 @@
           <w:lang w:eastAsia="es-ES"/>
         </w:rPr>
       </w:pPr>
-      <w:bookmarkStart w:id="84" w:name="_Toc389062617"/>
-      <w:bookmarkStart w:id="85" w:name="_Toc389062716"/>
+      <w:bookmarkStart w:id="82" w:name="_Toc389062617"/>
+      <w:bookmarkStart w:id="83" w:name="_Toc389062716"/>
       <w:r>
         <w:br w:type="page"/>
       </w:r>
@@ -7358,18 +7463,18 @@
           <w:numId w:val="3"/>
         </w:numPr>
       </w:pPr>
-      <w:bookmarkStart w:id="86" w:name="_Toc389159385"/>
+      <w:bookmarkStart w:id="84" w:name="_Toc389159385"/>
       <w:r>
         <w:lastRenderedPageBreak/>
         <w:t>BIBLIOGRAFIA</w:t>
       </w:r>
-      <w:bookmarkStart w:id="87" w:name="_Toc389062619"/>
-      <w:bookmarkStart w:id="88" w:name="_Toc389062718"/>
-      <w:bookmarkStart w:id="89" w:name="_Toc389062620"/>
-      <w:bookmarkStart w:id="90" w:name="_Toc389062719"/>
+      <w:bookmarkStart w:id="85" w:name="_Toc389062619"/>
+      <w:bookmarkStart w:id="86" w:name="_Toc389062718"/>
+      <w:bookmarkStart w:id="87" w:name="_Toc389062620"/>
+      <w:bookmarkStart w:id="88" w:name="_Toc389062719"/>
+      <w:bookmarkEnd w:id="82"/>
+      <w:bookmarkEnd w:id="83"/>
       <w:bookmarkEnd w:id="84"/>
-      <w:bookmarkEnd w:id="85"/>
-      <w:bookmarkEnd w:id="86"/>
     </w:p>
     <w:p>
       <w:pPr>
@@ -7379,15 +7484,15 @@
           <w:numId w:val="21"/>
         </w:numPr>
       </w:pPr>
-      <w:hyperlink r:id="rId47" w:history="1">
-        <w:bookmarkStart w:id="91" w:name="_Toc389159386"/>
+      <w:hyperlink r:id="rId48" w:history="1">
+        <w:bookmarkStart w:id="89" w:name="_Toc389159386"/>
         <w:r>
           <w:rPr>
             <w:rStyle w:val="Hipervnculo"/>
           </w:rPr>
           <w:t>http://www.java-gaming.org/</w:t>
         </w:r>
-        <w:bookmarkEnd w:id="91"/>
+        <w:bookmarkEnd w:id="89"/>
       </w:hyperlink>
     </w:p>
     <w:p>
@@ -7410,15 +7515,15 @@
           <w:numId w:val="21"/>
         </w:numPr>
       </w:pPr>
-      <w:hyperlink r:id="rId48" w:history="1">
-        <w:bookmarkStart w:id="92" w:name="_Toc389159387"/>
+      <w:hyperlink r:id="rId49" w:history="1">
+        <w:bookmarkStart w:id="90" w:name="_Toc389159387"/>
         <w:r>
           <w:rPr>
             <w:rStyle w:val="Hipervnculo"/>
           </w:rPr>
           <w:t>http://designzum.com/2014/04/03/best-cheat-sheets-for-designers-and-programmers/</w:t>
         </w:r>
-        <w:bookmarkEnd w:id="92"/>
+        <w:bookmarkEnd w:id="90"/>
       </w:hyperlink>
     </w:p>
     <w:p>
@@ -7441,15 +7546,15 @@
           <w:numId w:val="21"/>
         </w:numPr>
       </w:pPr>
-      <w:hyperlink r:id="rId49" w:history="1">
-        <w:bookmarkStart w:id="93" w:name="_Toc389159388"/>
+      <w:hyperlink r:id="rId50" w:history="1">
+        <w:bookmarkStart w:id="91" w:name="_Toc389159388"/>
         <w:r>
           <w:rPr>
             <w:rStyle w:val="Hipervnculo"/>
           </w:rPr>
           <w:t>http://www.vogella.com/tutorials/JavaConcurrency/article.html</w:t>
         </w:r>
-        <w:bookmarkEnd w:id="93"/>
+        <w:bookmarkEnd w:id="91"/>
       </w:hyperlink>
     </w:p>
     <w:p>
@@ -7476,7 +7581,7 @@
           <w:szCs w:val="36"/>
         </w:rPr>
       </w:pPr>
-      <w:hyperlink r:id="rId50" w:history="1">
+      <w:hyperlink r:id="rId51" w:history="1">
         <w:r>
           <w:rPr>
             <w:rStyle w:val="Hipervnculo"/>
@@ -7511,7 +7616,7 @@
           <w:szCs w:val="36"/>
         </w:rPr>
       </w:pPr>
-      <w:hyperlink r:id="rId51" w:history="1">
+      <w:hyperlink r:id="rId52" w:history="1">
         <w:r>
           <w:rPr>
             <w:rStyle w:val="Hipervnculo"/>
@@ -7546,7 +7651,7 @@
           <w:szCs w:val="36"/>
         </w:rPr>
       </w:pPr>
-      <w:hyperlink r:id="rId52" w:history="1">
+      <w:hyperlink r:id="rId53" w:history="1">
         <w:r>
           <w:rPr>
             <w:rStyle w:val="Hipervnculo"/>
@@ -7581,7 +7686,7 @@
           <w:szCs w:val="36"/>
         </w:rPr>
       </w:pPr>
-      <w:hyperlink r:id="rId53" w:history="1">
+      <w:hyperlink r:id="rId54" w:history="1">
         <w:r>
           <w:rPr>
             <w:rStyle w:val="Hipervnculo"/>
@@ -7621,7 +7726,7 @@
           <w:lang w:eastAsia="es-ES"/>
         </w:rPr>
       </w:pPr>
-      <w:bookmarkStart w:id="94" w:name="_Toc389159389"/>
+      <w:bookmarkStart w:id="92" w:name="_Toc389159389"/>
       <w:r>
         <w:rPr>
           <w:rStyle w:val="Ttulo1Car"/>
@@ -7630,11 +7735,11 @@
         <w:lastRenderedPageBreak/>
         <w:t>PLAN DE EMPRESA</w:t>
       </w:r>
+      <w:bookmarkEnd w:id="85"/>
+      <w:bookmarkEnd w:id="86"/>
       <w:bookmarkEnd w:id="87"/>
       <w:bookmarkEnd w:id="88"/>
-      <w:bookmarkEnd w:id="89"/>
-      <w:bookmarkEnd w:id="90"/>
-      <w:bookmarkEnd w:id="94"/>
+      <w:bookmarkEnd w:id="92"/>
     </w:p>
     <w:p>
       <w:pPr>
@@ -7644,15 +7749,15 @@
           <w:numId w:val="4"/>
         </w:numPr>
       </w:pPr>
-      <w:bookmarkStart w:id="95" w:name="_Toc389062621"/>
-      <w:bookmarkStart w:id="96" w:name="_Toc389062720"/>
-      <w:bookmarkStart w:id="97" w:name="_Toc389159390"/>
+      <w:bookmarkStart w:id="93" w:name="_Toc389062621"/>
+      <w:bookmarkStart w:id="94" w:name="_Toc389062720"/>
+      <w:bookmarkStart w:id="95" w:name="_Toc389159390"/>
       <w:r>
         <w:t>PRESENTACIÓN DEL PROYECTO</w:t>
       </w:r>
+      <w:bookmarkEnd w:id="93"/>
+      <w:bookmarkEnd w:id="94"/>
       <w:bookmarkEnd w:id="95"/>
-      <w:bookmarkEnd w:id="96"/>
-      <w:bookmarkEnd w:id="97"/>
     </w:p>
     <w:p>
       <w:pPr>
@@ -7662,15 +7767,15 @@
           <w:numId w:val="4"/>
         </w:numPr>
       </w:pPr>
-      <w:bookmarkStart w:id="98" w:name="_Toc389062622"/>
-      <w:bookmarkStart w:id="99" w:name="_Toc389062721"/>
-      <w:bookmarkStart w:id="100" w:name="_Toc389159391"/>
+      <w:bookmarkStart w:id="96" w:name="_Toc389062622"/>
+      <w:bookmarkStart w:id="97" w:name="_Toc389062721"/>
+      <w:bookmarkStart w:id="98" w:name="_Toc389159391"/>
       <w:r>
         <w:t>Datos personales</w:t>
       </w:r>
+      <w:bookmarkEnd w:id="96"/>
+      <w:bookmarkEnd w:id="97"/>
       <w:bookmarkEnd w:id="98"/>
-      <w:bookmarkEnd w:id="99"/>
-      <w:bookmarkEnd w:id="100"/>
     </w:p>
     <w:p>
       <w:pPr>
@@ -7717,7 +7822,7 @@
                     </pic:cNvPicPr>
                   </pic:nvPicPr>
                   <pic:blipFill>
-                    <a:blip r:embed="rId54" cstate="print"/>
+                    <a:blip r:embed="rId55" cstate="print"/>
                     <a:srcRect/>
                     <a:stretch>
                       <a:fillRect/>
@@ -8499,16 +8604,16 @@
           <w:numId w:val="4"/>
         </w:numPr>
       </w:pPr>
-      <w:bookmarkStart w:id="101" w:name="_Toc389062623"/>
-      <w:bookmarkStart w:id="102" w:name="_Toc389062722"/>
-      <w:bookmarkStart w:id="103" w:name="_Toc389159392"/>
+      <w:bookmarkStart w:id="99" w:name="_Toc389062623"/>
+      <w:bookmarkStart w:id="100" w:name="_Toc389062722"/>
+      <w:bookmarkStart w:id="101" w:name="_Toc389159392"/>
       <w:r>
         <w:lastRenderedPageBreak/>
         <w:t>Motivaciones y origen de la idea</w:t>
       </w:r>
+      <w:bookmarkEnd w:id="99"/>
+      <w:bookmarkEnd w:id="100"/>
       <w:bookmarkEnd w:id="101"/>
-      <w:bookmarkEnd w:id="102"/>
-      <w:bookmarkEnd w:id="103"/>
     </w:p>
     <w:p>
       <w:r>
@@ -8523,15 +8628,15 @@
           <w:numId w:val="4"/>
         </w:numPr>
       </w:pPr>
-      <w:bookmarkStart w:id="104" w:name="_Toc389062624"/>
-      <w:bookmarkStart w:id="105" w:name="_Toc389062723"/>
-      <w:bookmarkStart w:id="106" w:name="_Toc389159393"/>
+      <w:bookmarkStart w:id="102" w:name="_Toc389062624"/>
+      <w:bookmarkStart w:id="103" w:name="_Toc389062723"/>
+      <w:bookmarkStart w:id="104" w:name="_Toc389159393"/>
       <w:r>
         <w:t>Descripción de la actividad</w:t>
       </w:r>
+      <w:bookmarkEnd w:id="102"/>
+      <w:bookmarkEnd w:id="103"/>
       <w:bookmarkEnd w:id="104"/>
-      <w:bookmarkEnd w:id="105"/>
-      <w:bookmarkEnd w:id="106"/>
     </w:p>
     <w:p>
       <w:r>
@@ -8546,15 +8651,15 @@
           <w:numId w:val="4"/>
         </w:numPr>
       </w:pPr>
-      <w:bookmarkStart w:id="107" w:name="_Toc389062625"/>
-      <w:bookmarkStart w:id="108" w:name="_Toc389062724"/>
-      <w:bookmarkStart w:id="109" w:name="_Toc389159394"/>
+      <w:bookmarkStart w:id="105" w:name="_Toc389062625"/>
+      <w:bookmarkStart w:id="106" w:name="_Toc389062724"/>
+      <w:bookmarkStart w:id="107" w:name="_Toc389159394"/>
       <w:r>
         <w:t>PLAN DE MARKETING</w:t>
       </w:r>
+      <w:bookmarkEnd w:id="105"/>
+      <w:bookmarkEnd w:id="106"/>
       <w:bookmarkEnd w:id="107"/>
-      <w:bookmarkEnd w:id="108"/>
-      <w:bookmarkEnd w:id="109"/>
     </w:p>
     <w:p>
       <w:pPr>
@@ -8564,15 +8669,15 @@
           <w:numId w:val="4"/>
         </w:numPr>
       </w:pPr>
-      <w:bookmarkStart w:id="110" w:name="_Toc389062626"/>
-      <w:bookmarkStart w:id="111" w:name="_Toc389062725"/>
-      <w:bookmarkStart w:id="112" w:name="_Toc389159395"/>
+      <w:bookmarkStart w:id="108" w:name="_Toc389062626"/>
+      <w:bookmarkStart w:id="109" w:name="_Toc389062725"/>
+      <w:bookmarkStart w:id="110" w:name="_Toc389159395"/>
       <w:r>
         <w:t>Estudio de mercado</w:t>
       </w:r>
+      <w:bookmarkEnd w:id="108"/>
+      <w:bookmarkEnd w:id="109"/>
       <w:bookmarkEnd w:id="110"/>
-      <w:bookmarkEnd w:id="111"/>
-      <w:bookmarkEnd w:id="112"/>
     </w:p>
     <w:p>
       <w:pPr>
@@ -8582,13 +8687,13 @@
           <w:numId w:val="4"/>
         </w:numPr>
       </w:pPr>
-      <w:bookmarkStart w:id="113" w:name="_Toc389062627"/>
-      <w:bookmarkStart w:id="114" w:name="_Toc389062726"/>
+      <w:bookmarkStart w:id="111" w:name="_Toc389062627"/>
+      <w:bookmarkStart w:id="112" w:name="_Toc389062726"/>
       <w:r>
         <w:t>Localización</w:t>
       </w:r>
-      <w:bookmarkEnd w:id="113"/>
-      <w:bookmarkEnd w:id="114"/>
+      <w:bookmarkEnd w:id="111"/>
+      <w:bookmarkEnd w:id="112"/>
     </w:p>
     <w:p>
       <w:r>
@@ -8603,13 +8708,13 @@
           <w:numId w:val="4"/>
         </w:numPr>
       </w:pPr>
-      <w:bookmarkStart w:id="115" w:name="_Toc389062628"/>
-      <w:bookmarkStart w:id="116" w:name="_Toc389062727"/>
+      <w:bookmarkStart w:id="113" w:name="_Toc389062628"/>
+      <w:bookmarkStart w:id="114" w:name="_Toc389062727"/>
       <w:r>
         <w:t>Características y tendencias de mercado</w:t>
       </w:r>
-      <w:bookmarkEnd w:id="115"/>
-      <w:bookmarkEnd w:id="116"/>
+      <w:bookmarkEnd w:id="113"/>
+      <w:bookmarkEnd w:id="114"/>
     </w:p>
     <w:p>
       <w:r>
@@ -8624,13 +8729,13 @@
           <w:numId w:val="4"/>
         </w:numPr>
       </w:pPr>
-      <w:bookmarkStart w:id="117" w:name="_Toc389062629"/>
-      <w:bookmarkStart w:id="118" w:name="_Toc389062728"/>
+      <w:bookmarkStart w:id="115" w:name="_Toc389062629"/>
+      <w:bookmarkStart w:id="116" w:name="_Toc389062728"/>
       <w:r>
         <w:t>Análisis de la demanda</w:t>
       </w:r>
-      <w:bookmarkEnd w:id="117"/>
-      <w:bookmarkEnd w:id="118"/>
+      <w:bookmarkEnd w:id="115"/>
+      <w:bookmarkEnd w:id="116"/>
     </w:p>
     <w:p>
       <w:r>
@@ -8645,13 +8750,13 @@
           <w:numId w:val="4"/>
         </w:numPr>
       </w:pPr>
-      <w:bookmarkStart w:id="119" w:name="_Toc389062630"/>
-      <w:bookmarkStart w:id="120" w:name="_Toc389062729"/>
+      <w:bookmarkStart w:id="117" w:name="_Toc389062630"/>
+      <w:bookmarkStart w:id="118" w:name="_Toc389062729"/>
       <w:r>
         <w:t>Análisis de la competencia</w:t>
       </w:r>
-      <w:bookmarkEnd w:id="119"/>
-      <w:bookmarkEnd w:id="120"/>
+      <w:bookmarkEnd w:id="117"/>
+      <w:bookmarkEnd w:id="118"/>
     </w:p>
     <w:p>
       <w:r>
@@ -8668,8 +8773,8 @@
           <w:iCs/>
         </w:rPr>
       </w:pPr>
-      <w:bookmarkStart w:id="121" w:name="_Toc389062631"/>
-      <w:bookmarkStart w:id="122" w:name="_Toc389062730"/>
+      <w:bookmarkStart w:id="119" w:name="_Toc389062631"/>
+      <w:bookmarkStart w:id="120" w:name="_Toc389062730"/>
       <w:r>
         <w:br w:type="page"/>
       </w:r>
@@ -8686,8 +8791,8 @@
         <w:lastRenderedPageBreak/>
         <w:t>Viabilidad comercial (DAFO)</w:t>
       </w:r>
-      <w:bookmarkEnd w:id="121"/>
-      <w:bookmarkEnd w:id="122"/>
+      <w:bookmarkEnd w:id="119"/>
+      <w:bookmarkEnd w:id="120"/>
     </w:p>
     <w:tbl>
       <w:tblPr>
@@ -8917,15 +9022,15 @@
           <w:numId w:val="4"/>
         </w:numPr>
       </w:pPr>
-      <w:bookmarkStart w:id="123" w:name="_Toc389062632"/>
-      <w:bookmarkStart w:id="124" w:name="_Toc389062731"/>
-      <w:bookmarkStart w:id="125" w:name="_Toc389159396"/>
+      <w:bookmarkStart w:id="121" w:name="_Toc389062632"/>
+      <w:bookmarkStart w:id="122" w:name="_Toc389062731"/>
+      <w:bookmarkStart w:id="123" w:name="_Toc389159396"/>
       <w:r>
         <w:t>Estrategia de marketing</w:t>
       </w:r>
+      <w:bookmarkEnd w:id="121"/>
+      <w:bookmarkEnd w:id="122"/>
       <w:bookmarkEnd w:id="123"/>
-      <w:bookmarkEnd w:id="124"/>
-      <w:bookmarkEnd w:id="125"/>
     </w:p>
     <w:p>
       <w:pPr>
@@ -8935,13 +9040,13 @@
           <w:numId w:val="4"/>
         </w:numPr>
       </w:pPr>
-      <w:bookmarkStart w:id="126" w:name="_Toc389062633"/>
-      <w:bookmarkStart w:id="127" w:name="_Toc389062732"/>
+      <w:bookmarkStart w:id="124" w:name="_Toc389062633"/>
+      <w:bookmarkStart w:id="125" w:name="_Toc389062732"/>
       <w:r>
         <w:t>El producto</w:t>
       </w:r>
-      <w:bookmarkEnd w:id="126"/>
-      <w:bookmarkEnd w:id="127"/>
+      <w:bookmarkEnd w:id="124"/>
+      <w:bookmarkEnd w:id="125"/>
     </w:p>
     <w:p>
       <w:r>
@@ -8956,13 +9061,13 @@
           <w:numId w:val="4"/>
         </w:numPr>
       </w:pPr>
-      <w:bookmarkStart w:id="128" w:name="_Toc389062634"/>
-      <w:bookmarkStart w:id="129" w:name="_Toc389062733"/>
+      <w:bookmarkStart w:id="126" w:name="_Toc389062634"/>
+      <w:bookmarkStart w:id="127" w:name="_Toc389062733"/>
       <w:r>
         <w:t>El precio</w:t>
       </w:r>
-      <w:bookmarkEnd w:id="128"/>
-      <w:bookmarkEnd w:id="129"/>
+      <w:bookmarkEnd w:id="126"/>
+      <w:bookmarkEnd w:id="127"/>
     </w:p>
     <w:p>
       <w:r>
@@ -8977,13 +9082,13 @@
           <w:numId w:val="4"/>
         </w:numPr>
       </w:pPr>
-      <w:bookmarkStart w:id="130" w:name="_Toc389062636"/>
-      <w:bookmarkStart w:id="131" w:name="_Toc389062735"/>
+      <w:bookmarkStart w:id="128" w:name="_Toc389062636"/>
+      <w:bookmarkStart w:id="129" w:name="_Toc389062735"/>
       <w:r>
         <w:t>La distribución</w:t>
       </w:r>
-      <w:bookmarkEnd w:id="130"/>
-      <w:bookmarkEnd w:id="131"/>
+      <w:bookmarkEnd w:id="128"/>
+      <w:bookmarkEnd w:id="129"/>
     </w:p>
     <w:p>
       <w:r>
@@ -9001,8 +9106,8 @@
           <w:lang w:eastAsia="es-ES"/>
         </w:rPr>
       </w:pPr>
-      <w:bookmarkStart w:id="132" w:name="_Toc389062638"/>
-      <w:bookmarkStart w:id="133" w:name="_Toc389062737"/>
+      <w:bookmarkStart w:id="130" w:name="_Toc389062638"/>
+      <w:bookmarkStart w:id="131" w:name="_Toc389062737"/>
       <w:r>
         <w:br w:type="page"/>
       </w:r>
@@ -9015,14 +9120,14 @@
           <w:numId w:val="4"/>
         </w:numPr>
       </w:pPr>
-      <w:bookmarkStart w:id="134" w:name="_Toc389159397"/>
+      <w:bookmarkStart w:id="132" w:name="_Toc389159397"/>
       <w:r>
         <w:lastRenderedPageBreak/>
         <w:t>PLAN DE PRODUCCIÓ</w:t>
       </w:r>
+      <w:bookmarkEnd w:id="130"/>
+      <w:bookmarkEnd w:id="131"/>
       <w:bookmarkEnd w:id="132"/>
-      <w:bookmarkEnd w:id="133"/>
-      <w:bookmarkEnd w:id="134"/>
     </w:p>
     <w:p>
       <w:pPr>
@@ -9032,15 +9137,15 @@
           <w:numId w:val="4"/>
         </w:numPr>
       </w:pPr>
-      <w:bookmarkStart w:id="135" w:name="_Toc389062640"/>
-      <w:bookmarkStart w:id="136" w:name="_Toc389062739"/>
-      <w:bookmarkStart w:id="137" w:name="_Toc389159398"/>
+      <w:bookmarkStart w:id="133" w:name="_Toc389062640"/>
+      <w:bookmarkStart w:id="134" w:name="_Toc389062739"/>
+      <w:bookmarkStart w:id="135" w:name="_Toc389159398"/>
       <w:r>
         <w:t>Recursos necesarios</w:t>
       </w:r>
+      <w:bookmarkEnd w:id="133"/>
+      <w:bookmarkEnd w:id="134"/>
       <w:bookmarkEnd w:id="135"/>
-      <w:bookmarkEnd w:id="136"/>
-      <w:bookmarkEnd w:id="137"/>
     </w:p>
     <w:p>
       <w:r>
@@ -9211,18 +9316,18 @@
           <w:numId w:val="4"/>
         </w:numPr>
       </w:pPr>
-      <w:bookmarkStart w:id="138" w:name="_Toc389062643"/>
-      <w:bookmarkStart w:id="139" w:name="_Toc389062742"/>
-      <w:bookmarkStart w:id="140" w:name="_Toc389159399"/>
+      <w:bookmarkStart w:id="136" w:name="_Toc389062643"/>
+      <w:bookmarkStart w:id="137" w:name="_Toc389062742"/>
+      <w:bookmarkStart w:id="138" w:name="_Toc389159399"/>
       <w:r>
         <w:t>Linde de renta</w:t>
       </w:r>
       <w:r>
         <w:t>bilidad o punto muerto</w:t>
       </w:r>
+      <w:bookmarkEnd w:id="136"/>
+      <w:bookmarkEnd w:id="137"/>
       <w:bookmarkEnd w:id="138"/>
-      <w:bookmarkEnd w:id="139"/>
-      <w:bookmarkEnd w:id="140"/>
     </w:p>
     <w:p>
       <w:r>
@@ -9312,8 +9417,8 @@
           <w:lang w:eastAsia="es-ES"/>
         </w:rPr>
       </w:pPr>
-      <w:bookmarkStart w:id="141" w:name="_Toc389062647"/>
-      <w:bookmarkStart w:id="142" w:name="_Toc389062746"/>
+      <w:bookmarkStart w:id="139" w:name="_Toc389062647"/>
+      <w:bookmarkStart w:id="140" w:name="_Toc389062746"/>
       <w:r>
         <w:br w:type="page"/>
       </w:r>
@@ -9326,14 +9431,14 @@
           <w:numId w:val="12"/>
         </w:numPr>
       </w:pPr>
-      <w:bookmarkStart w:id="143" w:name="_Toc389159400"/>
+      <w:bookmarkStart w:id="141" w:name="_Toc389159400"/>
       <w:r>
         <w:lastRenderedPageBreak/>
         <w:t>ASPECTOS LEGALES</w:t>
       </w:r>
+      <w:bookmarkEnd w:id="139"/>
+      <w:bookmarkEnd w:id="140"/>
       <w:bookmarkEnd w:id="141"/>
-      <w:bookmarkEnd w:id="142"/>
-      <w:bookmarkEnd w:id="143"/>
     </w:p>
     <w:p>
       <w:r>
@@ -9545,8 +9650,8 @@
       </w:r>
     </w:p>
     <w:sectPr>
-      <w:headerReference w:type="default" r:id="rId55"/>
-      <w:footerReference w:type="default" r:id="rId56"/>
+      <w:headerReference w:type="default" r:id="rId56"/>
+      <w:footerReference w:type="default" r:id="rId57"/>
       <w:pgSz w:w="11906" w:h="16838"/>
       <w:pgMar w:top="1417" w:right="1701" w:bottom="1417" w:left="1701" w:header="454" w:footer="708" w:gutter="0"/>
       <w:cols w:space="708"/>
@@ -9622,7 +9727,7 @@
                 <w:sz w:val="32"/>
                 <w:szCs w:val="32"/>
               </w:rPr>
-              <w:t>4</w:t>
+              <w:t>14</w:t>
             </w:r>
           </w:fldSimple>
         </w:p>
@@ -9826,7 +9931,7 @@
         <v:path o:extrusionok="f" gradientshapeok="t" o:connecttype="rect"/>
         <o:lock v:ext="edit" aspectratio="t"/>
       </v:shapetype>
-      <v:shape id="_x0000_i1055" type="#_x0000_t75" style="width:3pt;height:3pt;visibility:visible;mso-wrap-style:square" o:bullet="t">
+      <v:shape id="_x0000_i1027" type="#_x0000_t75" style="width:3pt;height:3pt;visibility:visible;mso-wrap-style:square" o:bullet="t">
         <v:imagedata r:id="rId1" o:title="bullet"/>
       </v:shape>
     </w:pict>
@@ -11041,6 +11146,92 @@
     </w:lvl>
   </w:abstractNum>
   <w:abstractNum w:abstractNumId="11">
+    <w:nsid w:val="446229D5"/>
+    <w:multiLevelType w:val="hybridMultilevel"/>
+    <w:tmpl w:val="2B7C81B0"/>
+    <w:lvl w:ilvl="0" w:tplc="0C0A000F">
+      <w:start w:val="1"/>
+      <w:numFmt w:val="decimal"/>
+      <w:lvlText w:val="%1."/>
+      <w:lvlJc w:val="left"/>
+      <w:pPr>
+        <w:ind w:left="720" w:hanging="360"/>
+      </w:pPr>
+    </w:lvl>
+    <w:lvl w:ilvl="1" w:tplc="0C0A0019" w:tentative="1">
+      <w:start w:val="1"/>
+      <w:numFmt w:val="lowerLetter"/>
+      <w:lvlText w:val="%2."/>
+      <w:lvlJc w:val="left"/>
+      <w:pPr>
+        <w:ind w:left="1440" w:hanging="360"/>
+      </w:pPr>
+    </w:lvl>
+    <w:lvl w:ilvl="2" w:tplc="0C0A001B" w:tentative="1">
+      <w:start w:val="1"/>
+      <w:numFmt w:val="lowerRoman"/>
+      <w:lvlText w:val="%3."/>
+      <w:lvlJc w:val="right"/>
+      <w:pPr>
+        <w:ind w:left="2160" w:hanging="180"/>
+      </w:pPr>
+    </w:lvl>
+    <w:lvl w:ilvl="3" w:tplc="0C0A000F" w:tentative="1">
+      <w:start w:val="1"/>
+      <w:numFmt w:val="decimal"/>
+      <w:lvlText w:val="%4."/>
+      <w:lvlJc w:val="left"/>
+      <w:pPr>
+        <w:ind w:left="2880" w:hanging="360"/>
+      </w:pPr>
+    </w:lvl>
+    <w:lvl w:ilvl="4" w:tplc="0C0A0019" w:tentative="1">
+      <w:start w:val="1"/>
+      <w:numFmt w:val="lowerLetter"/>
+      <w:lvlText w:val="%5."/>
+      <w:lvlJc w:val="left"/>
+      <w:pPr>
+        <w:ind w:left="3600" w:hanging="360"/>
+      </w:pPr>
+    </w:lvl>
+    <w:lvl w:ilvl="5" w:tplc="0C0A001B" w:tentative="1">
+      <w:start w:val="1"/>
+      <w:numFmt w:val="lowerRoman"/>
+      <w:lvlText w:val="%6."/>
+      <w:lvlJc w:val="right"/>
+      <w:pPr>
+        <w:ind w:left="4320" w:hanging="180"/>
+      </w:pPr>
+    </w:lvl>
+    <w:lvl w:ilvl="6" w:tplc="0C0A000F" w:tentative="1">
+      <w:start w:val="1"/>
+      <w:numFmt w:val="decimal"/>
+      <w:lvlText w:val="%7."/>
+      <w:lvlJc w:val="left"/>
+      <w:pPr>
+        <w:ind w:left="5040" w:hanging="360"/>
+      </w:pPr>
+    </w:lvl>
+    <w:lvl w:ilvl="7" w:tplc="0C0A0019" w:tentative="1">
+      <w:start w:val="1"/>
+      <w:numFmt w:val="lowerLetter"/>
+      <w:lvlText w:val="%8."/>
+      <w:lvlJc w:val="left"/>
+      <w:pPr>
+        <w:ind w:left="5760" w:hanging="360"/>
+      </w:pPr>
+    </w:lvl>
+    <w:lvl w:ilvl="8" w:tplc="0C0A001B" w:tentative="1">
+      <w:start w:val="1"/>
+      <w:numFmt w:val="lowerRoman"/>
+      <w:lvlText w:val="%9."/>
+      <w:lvlJc w:val="right"/>
+      <w:pPr>
+        <w:ind w:left="6480" w:hanging="180"/>
+      </w:pPr>
+    </w:lvl>
+  </w:abstractNum>
+  <w:abstractNum w:abstractNumId="12">
     <w:nsid w:val="465028A9"/>
     <w:multiLevelType w:val="hybridMultilevel"/>
     <w:tmpl w:val="1A36D41A"/>
@@ -11153,7 +11344,7 @@
       </w:rPr>
     </w:lvl>
   </w:abstractNum>
-  <w:abstractNum w:abstractNumId="12">
+  <w:abstractNum w:abstractNumId="13">
     <w:nsid w:val="512D7214"/>
     <w:multiLevelType w:val="multilevel"/>
     <w:tmpl w:val="4D62040A"/>
@@ -11302,7 +11493,7 @@
       </w:rPr>
     </w:lvl>
   </w:abstractNum>
-  <w:abstractNum w:abstractNumId="13">
+  <w:abstractNum w:abstractNumId="14">
     <w:nsid w:val="5DA01F99"/>
     <w:multiLevelType w:val="hybridMultilevel"/>
     <w:tmpl w:val="C3E025DC"/>
@@ -11415,7 +11606,7 @@
       </w:rPr>
     </w:lvl>
   </w:abstractNum>
-  <w:abstractNum w:abstractNumId="14">
+  <w:abstractNum w:abstractNumId="15">
     <w:nsid w:val="6CDD3AC9"/>
     <w:multiLevelType w:val="hybridMultilevel"/>
     <w:tmpl w:val="E1DC49B0"/>
@@ -11528,7 +11719,7 @@
       </w:rPr>
     </w:lvl>
   </w:abstractNum>
-  <w:abstractNum w:abstractNumId="15">
+  <w:abstractNum w:abstractNumId="16">
     <w:nsid w:val="72E91470"/>
     <w:multiLevelType w:val="multilevel"/>
     <w:tmpl w:val="0C0A001F"/>
@@ -11614,7 +11805,7 @@
       </w:pPr>
     </w:lvl>
   </w:abstractNum>
-  <w:abstractNum w:abstractNumId="16">
+  <w:abstractNum w:abstractNumId="17">
     <w:nsid w:val="78F75E27"/>
     <w:multiLevelType w:val="hybridMultilevel"/>
     <w:tmpl w:val="71D2088C"/>
@@ -11727,7 +11918,7 @@
       </w:rPr>
     </w:lvl>
   </w:abstractNum>
-  <w:abstractNum w:abstractNumId="17">
+  <w:abstractNum w:abstractNumId="18">
     <w:nsid w:val="79877FCC"/>
     <w:multiLevelType w:val="multilevel"/>
     <w:tmpl w:val="FC04E55A"/>
@@ -11876,7 +12067,7 @@
       </w:rPr>
     </w:lvl>
   </w:abstractNum>
-  <w:abstractNum w:abstractNumId="18">
+  <w:abstractNum w:abstractNumId="19">
     <w:nsid w:val="7A1B3C95"/>
     <w:multiLevelType w:val="multilevel"/>
     <w:tmpl w:val="E25A5160"/>
@@ -12025,7 +12216,7 @@
       </w:rPr>
     </w:lvl>
   </w:abstractNum>
-  <w:abstractNum w:abstractNumId="19">
+  <w:abstractNum w:abstractNumId="20">
     <w:nsid w:val="7B3D211C"/>
     <w:multiLevelType w:val="hybridMultilevel"/>
     <w:tmpl w:val="D4462452"/>
@@ -12111,7 +12302,7 @@
       </w:pPr>
     </w:lvl>
   </w:abstractNum>
-  <w:abstractNum w:abstractNumId="20">
+  <w:abstractNum w:abstractNumId="21">
     <w:nsid w:val="7EAD175C"/>
     <w:multiLevelType w:val="hybridMultilevel"/>
     <w:tmpl w:val="D99247E0"/>
@@ -12225,7 +12416,7 @@
     </w:lvl>
   </w:abstractNum>
   <w:num w:numId="1">
-    <w:abstractNumId w:val="19"/>
+    <w:abstractNumId w:val="20"/>
   </w:num>
   <w:num w:numId="2">
     <w:abstractNumId w:val="6"/>
@@ -12237,25 +12428,25 @@
     <w:abstractNumId w:val="8"/>
   </w:num>
   <w:num w:numId="5">
-    <w:abstractNumId w:val="18"/>
+    <w:abstractNumId w:val="19"/>
   </w:num>
   <w:num w:numId="6">
     <w:abstractNumId w:val="9"/>
   </w:num>
   <w:num w:numId="7">
-    <w:abstractNumId w:val="12"/>
+    <w:abstractNumId w:val="13"/>
   </w:num>
   <w:num w:numId="8">
     <w:abstractNumId w:val="3"/>
   </w:num>
   <w:num w:numId="9">
-    <w:abstractNumId w:val="17"/>
+    <w:abstractNumId w:val="18"/>
   </w:num>
   <w:num w:numId="10">
     <w:abstractNumId w:val="4"/>
   </w:num>
   <w:num w:numId="11">
-    <w:abstractNumId w:val="15"/>
+    <w:abstractNumId w:val="16"/>
   </w:num>
   <w:num w:numId="12">
     <w:abstractNumId w:val="1"/>
@@ -12264,28 +12455,31 @@
     <w:abstractNumId w:val="0"/>
   </w:num>
   <w:num w:numId="14">
+    <w:abstractNumId w:val="15"/>
+  </w:num>
+  <w:num w:numId="15">
     <w:abstractNumId w:val="14"/>
   </w:num>
-  <w:num w:numId="15">
-    <w:abstractNumId w:val="13"/>
-  </w:num>
   <w:num w:numId="16">
-    <w:abstractNumId w:val="16"/>
+    <w:abstractNumId w:val="17"/>
   </w:num>
   <w:num w:numId="17">
-    <w:abstractNumId w:val="20"/>
+    <w:abstractNumId w:val="21"/>
   </w:num>
   <w:num w:numId="18">
     <w:abstractNumId w:val="7"/>
   </w:num>
   <w:num w:numId="19">
-    <w:abstractNumId w:val="11"/>
+    <w:abstractNumId w:val="12"/>
   </w:num>
   <w:num w:numId="20">
     <w:abstractNumId w:val="10"/>
   </w:num>
   <w:num w:numId="21">
     <w:abstractNumId w:val="2"/>
+  </w:num>
+  <w:num w:numId="22">
+    <w:abstractNumId w:val="11"/>
   </w:num>
 </w:numbering>
 </file>
@@ -14434,71 +14628,7 @@
 
 <file path=word/glossary/document.xml><?xml version="1.0" encoding="utf-8"?>
 <w:glossaryDocument xmlns:ve="http://schemas.openxmlformats.org/markup-compatibility/2006" xmlns:o="urn:schemas-microsoft-com:office:office" xmlns:r="http://schemas.openxmlformats.org/officeDocument/2006/relationships" xmlns:m="http://schemas.openxmlformats.org/officeDocument/2006/math" xmlns:v="urn:schemas-microsoft-com:vml" xmlns:wp="http://schemas.openxmlformats.org/drawingml/2006/wordprocessingDrawing" xmlns:w10="urn:schemas-microsoft-com:office:word" xmlns:w="http://schemas.openxmlformats.org/wordprocessingml/2006/main" xmlns:wne="http://schemas.microsoft.com/office/word/2006/wordml">
-  <w:docParts>
-    <w:docPart>
-      <w:docPartPr>
-        <w:name w:val="48DD069B96F94630A38DBF982CD6285F"/>
-        <w:category>
-          <w:name w:val="General"/>
-          <w:gallery w:val="placeholder"/>
-        </w:category>
-        <w:types>
-          <w:type w:val="bbPlcHdr"/>
-        </w:types>
-        <w:behaviors>
-          <w:behavior w:val="content"/>
-        </w:behaviors>
-        <w:guid w:val="{7A45F9E6-A89A-45F2-9800-BE190E152920}"/>
-      </w:docPartPr>
-      <w:docPartBody>
-        <w:p>
-          <w:pPr>
-            <w:pStyle w:val="48DD069B96F94630A38DBF982CD6285F"/>
-          </w:pPr>
-          <w:r>
-            <w:rPr>
-              <w:b/>
-              <w:bCs/>
-              <w:color w:val="808080" w:themeColor="text1" w:themeTint="7F"/>
-              <w:sz w:val="32"/>
-              <w:szCs w:val="32"/>
-            </w:rPr>
-            <w:t>[Escribir el nombre de la compañía]</w:t>
-          </w:r>
-        </w:p>
-      </w:docPartBody>
-    </w:docPart>
-    <w:docPart>
-      <w:docPartPr>
-        <w:name w:val="32D90C65784B4737917B46ACC174F41A"/>
-        <w:category>
-          <w:name w:val="General"/>
-          <w:gallery w:val="placeholder"/>
-        </w:category>
-        <w:types>
-          <w:type w:val="bbPlcHdr"/>
-        </w:types>
-        <w:behaviors>
-          <w:behavior w:val="content"/>
-        </w:behaviors>
-        <w:guid w:val="{ABA2FE94-8B90-4B04-A778-EDC111816951}"/>
-      </w:docPartPr>
-      <w:docPartBody>
-        <w:p>
-          <w:pPr>
-            <w:pStyle w:val="32D90C65784B4737917B46ACC174F41A"/>
-          </w:pPr>
-          <w:r>
-            <w:rPr>
-              <w:sz w:val="96"/>
-              <w:szCs w:val="96"/>
-            </w:rPr>
-            <w:t>[Año]</w:t>
-          </w:r>
-        </w:p>
-      </w:docPartBody>
-    </w:docPart>
-  </w:docParts>
+  <w:docParts/>
 </w:glossaryDocument>
 </file>
 
@@ -14550,8 +14680,9 @@
     <w:panose1 w:val="020B0604030504040204"/>
     <w:charset w:val="00"/>
     <w:family w:val="swiss"/>
+    <w:notTrueType/>
     <w:pitch w:val="variable"/>
-    <w:sig w:usb0="E1002EFF" w:usb1="C000605B" w:usb2="00000029" w:usb3="00000000" w:csb0="000101FF" w:csb1="00000000"/>
+    <w:sig w:usb0="00000003" w:usb1="00000000" w:usb2="00000000" w:usb3="00000000" w:csb0="00000001" w:csb1="00000000"/>
   </w:font>
   <w:font w:name="Arial">
     <w:panose1 w:val="020B0604020202020204"/>
@@ -14574,7 +14705,9 @@
   </w:compat>
   <w:rsids>
     <w:rsidRoot w:val="009F10E8"/>
+    <w:rsid w:val="000A28FB"/>
     <w:rsid w:val="00686FC8"/>
+    <w:rsid w:val="007C45DD"/>
     <w:rsid w:val="009F10E8"/>
   </w:rsids>
   <m:mathPr>

</xml_diff>